<commit_message>
Minor changes to various items
Powerpoints, Prog03 chapter, and a few small changes to some C# projects
</commit_message>
<xml_diff>
--- a/Chap/Prog03/Prog03.docx
+++ b/Chap/Prog03/Prog03.docx
@@ -2433,14 +2433,7 @@
           <w:sz w:val="28"/>
           <w:szCs w:val="28"/>
         </w:rPr>
-        <w:t>condition</w:t>
-      </w:r>
-      <w:r>
-        <w:rPr>
-          <w:sz w:val="28"/>
-          <w:szCs w:val="28"/>
-        </w:rPr>
-        <w:t xml:space="preserve"> itself</w:t>
+        <w:t>condition itself</w:t>
       </w:r>
       <w:r>
         <w:rPr>
@@ -5831,8 +5824,6 @@
         </w:rPr>
         <w:t>ame – the rather simple</w:t>
       </w:r>
-      <w:bookmarkStart w:id="5" w:name="_GoBack"/>
-      <w:bookmarkEnd w:id="5"/>
       <w:r>
         <w:rPr>
           <w:sz w:val="28"/>
@@ -5939,16 +5930,16 @@
         <w:pStyle w:val="Overskrift1"/>
         <w:ind w:left="0"/>
       </w:pPr>
-      <w:bookmarkStart w:id="6" w:name="_Toc510548941"/>
-      <w:bookmarkStart w:id="7" w:name="_Toc517341634"/>
+      <w:bookmarkStart w:id="5" w:name="_Toc510548941"/>
+      <w:bookmarkStart w:id="6" w:name="_Toc517341634"/>
       <w:r>
         <w:t xml:space="preserve">Data </w:t>
       </w:r>
+      <w:bookmarkEnd w:id="5"/>
+      <w:r>
+        <w:t>Structures revisited</w:t>
+      </w:r>
       <w:bookmarkEnd w:id="6"/>
-      <w:r>
-        <w:t>Structures revisited</w:t>
-      </w:r>
-      <w:bookmarkEnd w:id="7"/>
     </w:p>
     <w:p>
       <w:pPr>
@@ -6063,13 +6054,13 @@
         <w:pStyle w:val="Overskrift2"/>
         <w:ind w:left="0"/>
       </w:pPr>
-      <w:bookmarkStart w:id="8" w:name="_Toc510548942"/>
-      <w:bookmarkStart w:id="9" w:name="_Toc517341635"/>
+      <w:bookmarkStart w:id="7" w:name="_Toc510548942"/>
+      <w:bookmarkStart w:id="8" w:name="_Toc517341635"/>
       <w:r>
         <w:t>The LinkedList class</w:t>
       </w:r>
+      <w:bookmarkEnd w:id="7"/>
       <w:bookmarkEnd w:id="8"/>
-      <w:bookmarkEnd w:id="9"/>
     </w:p>
     <w:p>
       <w:pPr>
@@ -6228,6 +6219,19 @@
           <w:szCs w:val="28"/>
         </w:rPr>
         <w:softHyphen/>
+      </w:r>
+      <w:r>
+        <w:rPr>
+          <w:sz w:val="28"/>
+          <w:szCs w:val="28"/>
+        </w:rPr>
+        <w:softHyphen/>
+      </w:r>
+      <w:r>
+        <w:rPr>
+          <w:sz w:val="28"/>
+          <w:szCs w:val="28"/>
+        </w:rPr>
         <w:t>fore considered an O(</w:t>
       </w:r>
       <w:r>
@@ -8212,13 +8216,13 @@
         <w:pStyle w:val="Overskrift2"/>
         <w:ind w:left="0"/>
       </w:pPr>
-      <w:bookmarkStart w:id="10" w:name="_Toc510548943"/>
-      <w:bookmarkStart w:id="11" w:name="_Toc517341636"/>
+      <w:bookmarkStart w:id="9" w:name="_Toc510548943"/>
+      <w:bookmarkStart w:id="10" w:name="_Toc517341636"/>
       <w:r>
         <w:t>The Queue and Stack class</w:t>
       </w:r>
+      <w:bookmarkEnd w:id="9"/>
       <w:bookmarkEnd w:id="10"/>
-      <w:bookmarkEnd w:id="11"/>
     </w:p>
     <w:p>
       <w:pPr>
@@ -8270,7 +8274,35 @@
           <w:sz w:val="28"/>
           <w:szCs w:val="28"/>
         </w:rPr>
-        <w:t xml:space="preserve"> are examples of collection classes that are not as such tuned for efficiency, but rather provide an easy-to-use interface for collections with some special properties. The terms “queue” and “stack” here denote some pro</w:t>
+        <w:t xml:space="preserve"> are examples of collection classes that are not as such tuned for efficiency, but rather provide an easy-to-use interface for col</w:t>
+      </w:r>
+      <w:r>
+        <w:rPr>
+          <w:sz w:val="28"/>
+          <w:szCs w:val="28"/>
+        </w:rPr>
+        <w:softHyphen/>
+      </w:r>
+      <w:r>
+        <w:rPr>
+          <w:sz w:val="28"/>
+          <w:szCs w:val="28"/>
+        </w:rPr>
+        <w:t>lect</w:t>
+      </w:r>
+      <w:r>
+        <w:rPr>
+          <w:sz w:val="28"/>
+          <w:szCs w:val="28"/>
+        </w:rPr>
+        <w:softHyphen/>
+      </w:r>
+      <w:r>
+        <w:rPr>
+          <w:sz w:val="28"/>
+          <w:szCs w:val="28"/>
+        </w:rPr>
+        <w:t>ions with some special properties. The terms “queue” and “stack” here denote some pro</w:t>
       </w:r>
       <w:r>
         <w:rPr>
@@ -8324,7 +8356,22 @@
           <w:sz w:val="28"/>
           <w:szCs w:val="28"/>
         </w:rPr>
-        <w:t xml:space="preserve"> order as they were entered. This resembles the real-life concept of a queue in e.g. a supermarket: If customer A enters a queue at a cash register before customer B, we also expect that customer A will be served – and thus leave the queue – before customer B. This ordering is usually denoted FIFO (First-In First-Out). If you need to maintain such an ordering of elements, you can use the </w:t>
+        <w:t xml:space="preserve"> order as they were entered. This resembles the real-life concept of a queue in e.g. a supermarket: If customer A enters a queue at a cash register before customer B, we also expect that customer A will be served – and thus leave the queue – before customer B. This ordering is usually denoted </w:t>
+      </w:r>
+      <w:r>
+        <w:rPr>
+          <w:b/>
+          <w:sz w:val="28"/>
+          <w:szCs w:val="28"/>
+        </w:rPr>
+        <w:t>FIFO</w:t>
+      </w:r>
+      <w:r>
+        <w:rPr>
+          <w:sz w:val="28"/>
+          <w:szCs w:val="28"/>
+        </w:rPr>
+        <w:t xml:space="preserve"> (First-In First-Out). If you need to maintain such an ordering of elements, you can use the </w:t>
       </w:r>
       <w:r>
         <w:rPr>
@@ -8739,7 +8786,22 @@
           <w:sz w:val="28"/>
           <w:szCs w:val="28"/>
         </w:rPr>
-        <w:t xml:space="preserve">This ordering is usually denoted LIFO (Last-In First-Out). If you need to maintain such an ordering of elements, you can use the </w:t>
+        <w:t xml:space="preserve">This ordering is usually denoted </w:t>
+      </w:r>
+      <w:r>
+        <w:rPr>
+          <w:b/>
+          <w:sz w:val="28"/>
+          <w:szCs w:val="28"/>
+        </w:rPr>
+        <w:t>LIFO</w:t>
+      </w:r>
+      <w:r>
+        <w:rPr>
+          <w:sz w:val="28"/>
+          <w:szCs w:val="28"/>
+        </w:rPr>
+        <w:t xml:space="preserve"> (Last-In First-Out). If you need to maintain such an ordering of elements, you can use the </w:t>
       </w:r>
       <w:r>
         <w:rPr>
@@ -9163,8 +9225,8 @@
         <w:pStyle w:val="Overskrift2"/>
         <w:ind w:left="0"/>
       </w:pPr>
-      <w:bookmarkStart w:id="12" w:name="_Toc510548944"/>
-      <w:bookmarkStart w:id="13" w:name="_Toc517341637"/>
+      <w:bookmarkStart w:id="11" w:name="_Toc510548944"/>
+      <w:bookmarkStart w:id="12" w:name="_Toc517341637"/>
       <w:r>
         <w:t xml:space="preserve">The </w:t>
       </w:r>
@@ -9174,8 +9236,8 @@
       <w:r>
         <w:t xml:space="preserve"> class</w:t>
       </w:r>
+      <w:bookmarkEnd w:id="11"/>
       <w:bookmarkEnd w:id="12"/>
-      <w:bookmarkEnd w:id="13"/>
     </w:p>
     <w:p>
       <w:pPr>
@@ -10049,13 +10111,13 @@
         <w:pStyle w:val="Overskrift1"/>
         <w:ind w:left="0"/>
       </w:pPr>
-      <w:bookmarkStart w:id="14" w:name="_Toc510548945"/>
-      <w:bookmarkStart w:id="15" w:name="_Toc517341638"/>
+      <w:bookmarkStart w:id="13" w:name="_Toc510548945"/>
+      <w:bookmarkStart w:id="14" w:name="_Toc517341638"/>
       <w:r>
         <w:t>Recursion – iteration without loops</w:t>
       </w:r>
+      <w:bookmarkEnd w:id="13"/>
       <w:bookmarkEnd w:id="14"/>
-      <w:bookmarkEnd w:id="15"/>
     </w:p>
     <w:p>
       <w:pPr>
@@ -10115,8 +10177,8 @@
           <w:color w:val="000000"/>
         </w:rPr>
       </w:pPr>
-      <w:bookmarkStart w:id="16" w:name="OLE_LINK90"/>
-      <w:bookmarkStart w:id="17" w:name="OLE_LINK91"/>
+      <w:bookmarkStart w:id="15" w:name="OLE_LINK90"/>
+      <w:bookmarkStart w:id="16" w:name="OLE_LINK91"/>
       <w:r>
         <w:rPr>
           <w:rFonts w:ascii="Consolas" w:hAnsi="Consolas" w:cs="Consolas"/>
@@ -10254,8 +10316,8 @@
         <w:t>}</w:t>
       </w:r>
     </w:p>
+    <w:bookmarkEnd w:id="15"/>
     <w:bookmarkEnd w:id="16"/>
-    <w:bookmarkEnd w:id="17"/>
     <w:p>
       <w:pPr>
         <w:rPr>
@@ -10300,8 +10362,8 @@
           <w:color w:val="000000"/>
         </w:rPr>
       </w:pPr>
-      <w:bookmarkStart w:id="18" w:name="OLE_LINK92"/>
-      <w:bookmarkStart w:id="19" w:name="OLE_LINK93"/>
+      <w:bookmarkStart w:id="17" w:name="OLE_LINK92"/>
+      <w:bookmarkStart w:id="18" w:name="OLE_LINK93"/>
       <w:r>
         <w:rPr>
           <w:rFonts w:ascii="Consolas" w:hAnsi="Consolas" w:cs="Consolas"/>
@@ -10528,8 +10590,8 @@
         <w:t>}</w:t>
       </w:r>
     </w:p>
+    <w:bookmarkEnd w:id="17"/>
     <w:bookmarkEnd w:id="18"/>
-    <w:bookmarkEnd w:id="19"/>
     <w:p>
       <w:pPr>
         <w:rPr>
@@ -11552,8 +11614,8 @@
           <w:color w:val="000000"/>
         </w:rPr>
       </w:pPr>
-      <w:bookmarkStart w:id="20" w:name="OLE_LINK94"/>
-      <w:bookmarkStart w:id="21" w:name="OLE_LINK95"/>
+      <w:bookmarkStart w:id="19" w:name="OLE_LINK94"/>
+      <w:bookmarkStart w:id="20" w:name="OLE_LINK95"/>
       <w:r>
         <w:rPr>
           <w:rFonts w:ascii="Consolas" w:hAnsi="Consolas" w:cs="Consolas"/>
@@ -11669,8 +11731,8 @@
         <w:t>}</w:t>
       </w:r>
     </w:p>
+    <w:bookmarkEnd w:id="19"/>
     <w:bookmarkEnd w:id="20"/>
-    <w:bookmarkEnd w:id="21"/>
     <w:p>
       <w:pPr>
         <w:rPr>
@@ -12106,7 +12168,14 @@
           <w:sz w:val="28"/>
           <w:szCs w:val="28"/>
         </w:rPr>
-        <w:t>All disks (except the disc being moved) must always be on a peg</w:t>
+        <w:t>All disks (except the disk</w:t>
+      </w:r>
+      <w:r>
+        <w:rPr>
+          <w:sz w:val="28"/>
+          <w:szCs w:val="28"/>
+        </w:rPr>
+        <w:t xml:space="preserve"> being moved) must always be on a peg</w:t>
       </w:r>
     </w:p>
     <w:p>
@@ -12251,7 +12320,22 @@
           <w:sz w:val="28"/>
           <w:szCs w:val="28"/>
         </w:rPr>
-        <w:t xml:space="preserve"> (n – 1) disks from A to B</w:t>
+        <w:t xml:space="preserve"> (</w:t>
+      </w:r>
+      <w:r>
+        <w:rPr>
+          <w:b/>
+          <w:sz w:val="28"/>
+          <w:szCs w:val="28"/>
+        </w:rPr>
+        <w:t>n</w:t>
+      </w:r>
+      <w:r>
+        <w:rPr>
+          <w:sz w:val="28"/>
+          <w:szCs w:val="28"/>
+        </w:rPr>
+        <w:t xml:space="preserve"> – 1) disks from A to B</w:t>
       </w:r>
     </w:p>
     <w:p>
@@ -12271,7 +12355,22 @@
           <w:sz w:val="28"/>
           <w:szCs w:val="28"/>
         </w:rPr>
-        <w:t>Move disk n from A to C</w:t>
+        <w:t xml:space="preserve">Move disk </w:t>
+      </w:r>
+      <w:r>
+        <w:rPr>
+          <w:b/>
+          <w:sz w:val="28"/>
+          <w:szCs w:val="28"/>
+        </w:rPr>
+        <w:t>n</w:t>
+      </w:r>
+      <w:r>
+        <w:rPr>
+          <w:sz w:val="28"/>
+          <w:szCs w:val="28"/>
+        </w:rPr>
+        <w:t xml:space="preserve"> from A to C</w:t>
       </w:r>
     </w:p>
     <w:p>
@@ -12291,7 +12390,22 @@
           <w:sz w:val="28"/>
           <w:szCs w:val="28"/>
         </w:rPr>
-        <w:t>Move (n – 1) disks from B from C</w:t>
+        <w:t>Move (</w:t>
+      </w:r>
+      <w:r>
+        <w:rPr>
+          <w:b/>
+          <w:sz w:val="28"/>
+          <w:szCs w:val="28"/>
+        </w:rPr>
+        <w:t>n</w:t>
+      </w:r>
+      <w:r>
+        <w:rPr>
+          <w:sz w:val="28"/>
+          <w:szCs w:val="28"/>
+        </w:rPr>
+        <w:t xml:space="preserve"> – 1) disks from B from C</w:t>
       </w:r>
     </w:p>
     <w:p>
@@ -12426,10 +12540,10 @@
           <w:color w:val="000000"/>
         </w:rPr>
       </w:pPr>
-      <w:bookmarkStart w:id="22" w:name="OLE_LINK96"/>
-      <w:bookmarkStart w:id="23" w:name="OLE_LINK97"/>
-      <w:bookmarkStart w:id="24" w:name="OLE_LINK1"/>
-      <w:bookmarkStart w:id="25" w:name="OLE_LINK2"/>
+      <w:bookmarkStart w:id="21" w:name="OLE_LINK96"/>
+      <w:bookmarkStart w:id="22" w:name="OLE_LINK97"/>
+      <w:bookmarkStart w:id="23" w:name="OLE_LINK1"/>
+      <w:bookmarkStart w:id="24" w:name="OLE_LINK2"/>
       <w:r>
         <w:rPr>
           <w:rFonts w:ascii="Consolas" w:hAnsi="Consolas" w:cs="Consolas"/>
@@ -12951,10 +13065,10 @@
         <w:t>}</w:t>
       </w:r>
     </w:p>
+    <w:bookmarkEnd w:id="21"/>
     <w:bookmarkEnd w:id="22"/>
     <w:bookmarkEnd w:id="23"/>
     <w:bookmarkEnd w:id="24"/>
-    <w:bookmarkEnd w:id="25"/>
     <w:p>
       <w:pPr>
         <w:rPr>
@@ -13423,7 +13537,14 @@
           <w:sz w:val="28"/>
           <w:szCs w:val="28"/>
         </w:rPr>
-        <w:t xml:space="preserve"> sequence, is defined as:</w:t>
+        <w:t xml:space="preserve"> sequence</w:t>
+      </w:r>
+      <w:r>
+        <w:rPr>
+          <w:sz w:val="28"/>
+          <w:szCs w:val="28"/>
+        </w:rPr>
+        <w:t xml:space="preserve"> is defined as:</w:t>
       </w:r>
     </w:p>
     <w:p>
@@ -14071,14 +14192,14 @@
         <w:keepNext/>
         <w:keepLines/>
       </w:pPr>
-      <w:bookmarkStart w:id="26" w:name="_Toc510548946"/>
-      <w:bookmarkStart w:id="27" w:name="_Toc517341639"/>
+      <w:bookmarkStart w:id="25" w:name="_Toc510548946"/>
+      <w:bookmarkStart w:id="26" w:name="_Toc517341639"/>
       <w:r>
         <w:lastRenderedPageBreak/>
         <w:t>LINQ (Language In-Line Query)</w:t>
       </w:r>
+      <w:bookmarkEnd w:id="25"/>
       <w:bookmarkEnd w:id="26"/>
-      <w:bookmarkEnd w:id="27"/>
     </w:p>
     <w:p>
       <w:pPr>
@@ -15442,13 +15563,13 @@
         <w:pStyle w:val="Overskrift2"/>
         <w:ind w:left="0"/>
       </w:pPr>
-      <w:bookmarkStart w:id="28" w:name="_Toc510548948"/>
-      <w:bookmarkStart w:id="29" w:name="_Toc517341640"/>
+      <w:bookmarkStart w:id="27" w:name="_Toc510548948"/>
+      <w:bookmarkStart w:id="28" w:name="_Toc517341640"/>
       <w:r>
         <w:t>Sample Data</w:t>
       </w:r>
+      <w:bookmarkEnd w:id="27"/>
       <w:bookmarkEnd w:id="28"/>
-      <w:bookmarkEnd w:id="29"/>
     </w:p>
     <w:p>
       <w:pPr>
@@ -16669,16 +16790,16 @@
         <w:pStyle w:val="Overskrift2"/>
         <w:ind w:left="0"/>
       </w:pPr>
-      <w:bookmarkStart w:id="30" w:name="_Toc510548949"/>
-      <w:bookmarkStart w:id="31" w:name="_Toc517341641"/>
+      <w:bookmarkStart w:id="29" w:name="_Toc510548949"/>
+      <w:bookmarkStart w:id="30" w:name="_Toc517341641"/>
       <w:r>
         <w:t>Selection</w:t>
       </w:r>
       <w:r>
         <w:t xml:space="preserve"> – single property</w:t>
       </w:r>
+      <w:bookmarkEnd w:id="29"/>
       <w:bookmarkEnd w:id="30"/>
-      <w:bookmarkEnd w:id="31"/>
     </w:p>
     <w:p>
       <w:pPr>
@@ -17661,13 +17782,13 @@
         <w:pStyle w:val="Overskrift2"/>
         <w:ind w:left="0"/>
       </w:pPr>
-      <w:bookmarkStart w:id="32" w:name="_Toc510548950"/>
-      <w:bookmarkStart w:id="33" w:name="_Toc517341642"/>
+      <w:bookmarkStart w:id="31" w:name="_Toc510548950"/>
+      <w:bookmarkStart w:id="32" w:name="_Toc517341642"/>
       <w:r>
         <w:t>Selection – several properties</w:t>
       </w:r>
+      <w:bookmarkEnd w:id="31"/>
       <w:bookmarkEnd w:id="32"/>
-      <w:bookmarkEnd w:id="33"/>
     </w:p>
     <w:p>
       <w:pPr>
@@ -18144,7 +18265,7 @@
           <w:color w:val="000000"/>
         </w:rPr>
       </w:pPr>
-      <w:bookmarkStart w:id="34" w:name="OLE_LINK75"/>
+      <w:bookmarkStart w:id="33" w:name="OLE_LINK75"/>
       <w:r>
         <w:rPr>
           <w:rFonts w:ascii="Consolas" w:hAnsi="Consolas" w:cs="Consolas"/>
@@ -18278,7 +18399,7 @@
         <w:t>}</w:t>
       </w:r>
     </w:p>
-    <w:bookmarkEnd w:id="34"/>
+    <w:bookmarkEnd w:id="33"/>
     <w:p>
       <w:pPr>
         <w:rPr>
@@ -18944,13 +19065,13 @@
         <w:pStyle w:val="Overskrift2"/>
         <w:ind w:left="0"/>
       </w:pPr>
-      <w:bookmarkStart w:id="35" w:name="_Toc510548951"/>
-      <w:bookmarkStart w:id="36" w:name="_Toc517341643"/>
+      <w:bookmarkStart w:id="34" w:name="_Toc510548951"/>
+      <w:bookmarkStart w:id="35" w:name="_Toc517341643"/>
       <w:r>
         <w:t>Selection – collections containing collections</w:t>
       </w:r>
+      <w:bookmarkEnd w:id="34"/>
       <w:bookmarkEnd w:id="35"/>
-      <w:bookmarkEnd w:id="36"/>
     </w:p>
     <w:p>
       <w:pPr>
@@ -19852,13 +19973,13 @@
         <w:pStyle w:val="Overskrift2"/>
         <w:ind w:left="0"/>
       </w:pPr>
-      <w:bookmarkStart w:id="37" w:name="_Toc510548952"/>
-      <w:bookmarkStart w:id="38" w:name="_Toc517341644"/>
+      <w:bookmarkStart w:id="36" w:name="_Toc510548952"/>
+      <w:bookmarkStart w:id="37" w:name="_Toc517341644"/>
       <w:r>
         <w:t>Filtering</w:t>
       </w:r>
+      <w:bookmarkEnd w:id="36"/>
       <w:bookmarkEnd w:id="37"/>
-      <w:bookmarkEnd w:id="38"/>
     </w:p>
     <w:p>
       <w:pPr>
@@ -20208,8 +20329,8 @@
           <w:color w:val="000000"/>
         </w:rPr>
       </w:pPr>
-      <w:bookmarkStart w:id="39" w:name="OLE_LINK71"/>
-      <w:bookmarkStart w:id="40" w:name="OLE_LINK72"/>
+      <w:bookmarkStart w:id="38" w:name="OLE_LINK71"/>
+      <w:bookmarkStart w:id="39" w:name="OLE_LINK72"/>
       <w:r>
         <w:rPr>
           <w:rFonts w:ascii="Consolas" w:hAnsi="Consolas" w:cs="Consolas"/>
@@ -20228,8 +20349,8 @@
         </w:rPr>
         <w:t xml:space="preserve"> (m.Year &lt; 1996 &amp;&amp; m.Year &gt; 1980)</w:t>
       </w:r>
+      <w:bookmarkEnd w:id="38"/>
       <w:bookmarkEnd w:id="39"/>
-      <w:bookmarkEnd w:id="40"/>
     </w:p>
     <w:p>
       <w:pPr>
@@ -20345,13 +20466,13 @@
         <w:pStyle w:val="Overskrift2"/>
         <w:ind w:left="0"/>
       </w:pPr>
-      <w:bookmarkStart w:id="41" w:name="_Toc510548953"/>
-      <w:bookmarkStart w:id="42" w:name="_Toc517341645"/>
+      <w:bookmarkStart w:id="40" w:name="_Toc510548953"/>
+      <w:bookmarkStart w:id="41" w:name="_Toc517341645"/>
       <w:r>
         <w:t>Ordering</w:t>
       </w:r>
+      <w:bookmarkEnd w:id="40"/>
       <w:bookmarkEnd w:id="41"/>
-      <w:bookmarkEnd w:id="42"/>
     </w:p>
     <w:p>
       <w:pPr>
@@ -20893,13 +21014,13 @@
         <w:pStyle w:val="Overskrift2"/>
         <w:ind w:left="0"/>
       </w:pPr>
-      <w:bookmarkStart w:id="43" w:name="_Toc510548954"/>
-      <w:bookmarkStart w:id="44" w:name="_Toc517341646"/>
+      <w:bookmarkStart w:id="42" w:name="_Toc510548954"/>
+      <w:bookmarkStart w:id="43" w:name="_Toc517341646"/>
       <w:r>
         <w:t>Aggregation functions</w:t>
       </w:r>
+      <w:bookmarkEnd w:id="42"/>
       <w:bookmarkEnd w:id="43"/>
-      <w:bookmarkEnd w:id="44"/>
     </w:p>
     <w:p>
       <w:pPr>
@@ -21753,13 +21874,13 @@
         <w:pStyle w:val="Overskrift2"/>
         <w:ind w:left="0"/>
       </w:pPr>
-      <w:bookmarkStart w:id="45" w:name="_Toc510548955"/>
-      <w:bookmarkStart w:id="46" w:name="_Toc517341647"/>
+      <w:bookmarkStart w:id="44" w:name="_Toc510548955"/>
+      <w:bookmarkStart w:id="45" w:name="_Toc517341647"/>
       <w:r>
         <w:t>Joining</w:t>
       </w:r>
+      <w:bookmarkEnd w:id="44"/>
       <w:bookmarkEnd w:id="45"/>
-      <w:bookmarkEnd w:id="46"/>
     </w:p>
     <w:p>
       <w:pPr>
@@ -21858,8 +21979,8 @@
           <w:color w:val="000000"/>
         </w:rPr>
       </w:pPr>
-      <w:bookmarkStart w:id="47" w:name="OLE_LINK98"/>
-      <w:bookmarkStart w:id="48" w:name="OLE_LINK99"/>
+      <w:bookmarkStart w:id="46" w:name="OLE_LINK98"/>
+      <w:bookmarkStart w:id="47" w:name="OLE_LINK99"/>
       <w:r>
         <w:rPr>
           <w:rFonts w:ascii="Consolas" w:hAnsi="Consolas" w:cs="Consolas"/>
@@ -22079,8 +22200,8 @@
         <w:t xml:space="preserve"> m.Title;</w:t>
       </w:r>
     </w:p>
+    <w:bookmarkEnd w:id="46"/>
     <w:bookmarkEnd w:id="47"/>
-    <w:bookmarkEnd w:id="48"/>
     <w:p>
       <w:pPr>
         <w:rPr>
@@ -22436,13 +22557,13 @@
         <w:pStyle w:val="Overskrift2"/>
         <w:ind w:left="0"/>
       </w:pPr>
-      <w:bookmarkStart w:id="49" w:name="_Toc510548956"/>
-      <w:bookmarkStart w:id="50" w:name="_Toc517341648"/>
+      <w:bookmarkStart w:id="48" w:name="_Toc510548956"/>
+      <w:bookmarkStart w:id="49" w:name="_Toc517341648"/>
       <w:r>
         <w:t>Deferred evaluation</w:t>
       </w:r>
+      <w:bookmarkEnd w:id="48"/>
       <w:bookmarkEnd w:id="49"/>
-      <w:bookmarkEnd w:id="50"/>
     </w:p>
     <w:p>
       <w:pPr>
@@ -23920,12 +24041,12 @@
         <w:pStyle w:val="Overskrift1"/>
         <w:ind w:left="0"/>
       </w:pPr>
-      <w:bookmarkStart w:id="51" w:name="_Toc517341649"/>
+      <w:bookmarkStart w:id="50" w:name="_Toc517341649"/>
       <w:r>
         <w:lastRenderedPageBreak/>
         <w:t>Exercises</w:t>
       </w:r>
-      <w:bookmarkEnd w:id="51"/>
+      <w:bookmarkEnd w:id="50"/>
     </w:p>
     <w:p>
       <w:pPr>
@@ -24012,16 +24133,16 @@
                 <w:lang w:eastAsia="da-DK"/>
               </w:rPr>
             </w:pPr>
-            <w:bookmarkStart w:id="52" w:name="_Toc510676417"/>
-            <w:bookmarkStart w:id="53" w:name="_Toc517341650"/>
+            <w:bookmarkStart w:id="51" w:name="_Toc510676417"/>
+            <w:bookmarkStart w:id="52" w:name="_Toc517341650"/>
             <w:r>
               <w:rPr>
                 <w:lang w:eastAsia="da-DK"/>
               </w:rPr>
               <w:t>PRO.3.1</w:t>
             </w:r>
+            <w:bookmarkEnd w:id="51"/>
             <w:bookmarkEnd w:id="52"/>
-            <w:bookmarkEnd w:id="53"/>
           </w:p>
           <w:p>
             <w:pPr>
@@ -24847,16 +24968,16 @@
                 <w:lang w:eastAsia="da-DK"/>
               </w:rPr>
             </w:pPr>
-            <w:bookmarkStart w:id="54" w:name="_Toc510676418"/>
-            <w:bookmarkStart w:id="55" w:name="_Toc517341651"/>
+            <w:bookmarkStart w:id="53" w:name="_Toc510676418"/>
+            <w:bookmarkStart w:id="54" w:name="_Toc517341651"/>
             <w:r>
               <w:rPr>
                 <w:lang w:eastAsia="da-DK"/>
               </w:rPr>
               <w:t>PRO.3.2</w:t>
             </w:r>
+            <w:bookmarkEnd w:id="53"/>
             <w:bookmarkEnd w:id="54"/>
-            <w:bookmarkEnd w:id="55"/>
           </w:p>
           <w:p>
             <w:pPr>
@@ -25770,16 +25891,16 @@
                 <w:lang w:eastAsia="da-DK"/>
               </w:rPr>
             </w:pPr>
-            <w:bookmarkStart w:id="56" w:name="_Toc510676419"/>
-            <w:bookmarkStart w:id="57" w:name="_Toc517341652"/>
+            <w:bookmarkStart w:id="55" w:name="_Toc510676419"/>
+            <w:bookmarkStart w:id="56" w:name="_Toc517341652"/>
             <w:r>
               <w:rPr>
                 <w:lang w:eastAsia="da-DK"/>
               </w:rPr>
               <w:t>PRO.3.3</w:t>
             </w:r>
+            <w:bookmarkEnd w:id="55"/>
             <w:bookmarkEnd w:id="56"/>
-            <w:bookmarkEnd w:id="57"/>
           </w:p>
           <w:p>
             <w:pPr>
@@ -26519,7 +26640,7 @@
                 <w:szCs w:val="24"/>
                 <w:lang w:eastAsia="da-DK"/>
               </w:rPr>
-              <w:t xml:space="preserve"> folder (start with I</w:t>
+              <w:t xml:space="preserve"> folder (start with </w:t>
             </w:r>
             <w:r>
               <w:rPr>
@@ -26530,6 +26651,17 @@
                 <w:szCs w:val="24"/>
                 <w:lang w:eastAsia="da-DK"/>
               </w:rPr>
+              <w:t>I</w:t>
+            </w:r>
+            <w:r>
+              <w:rPr>
+                <w:rFonts w:ascii="Calibri" w:eastAsia="Times New Roman" w:hAnsi="Calibri" w:cs="Times New Roman"/>
+                <w:b/>
+                <w:color w:val="00000A"/>
+                <w:sz w:val="24"/>
+                <w:szCs w:val="24"/>
+                <w:lang w:eastAsia="da-DK"/>
+              </w:rPr>
               <w:t>BackPackingSolver</w:t>
             </w:r>
             <w:r>
@@ -26542,6 +26674,8 @@
               </w:rPr>
               <w:t>), until you understand their purpose and functionality. Where does recursion come into play?</w:t>
             </w:r>
+            <w:bookmarkStart w:id="57" w:name="_GoBack"/>
+            <w:bookmarkEnd w:id="57"/>
           </w:p>
           <w:p>
             <w:pPr>
@@ -30678,7 +30812,7 @@
             <w:noProof/>
             <w:lang w:val="da-DK"/>
           </w:rPr>
-          <w:t>20</w:t>
+          <w:t>23</w:t>
         </w:r>
         <w:r>
           <w:fldChar w:fldCharType="end"/>
@@ -34272,7 +34406,7 @@
 </file>
 
 <file path=customXml/itemProps2.xml><?xml version="1.0" encoding="utf-8"?>
-<ds:datastoreItem xmlns:ds="http://schemas.openxmlformats.org/officeDocument/2006/customXml" ds:itemID="{65E3FBA9-81D6-4BAD-9F2C-A896ABB0FB40}">
+<ds:datastoreItem xmlns:ds="http://schemas.openxmlformats.org/officeDocument/2006/customXml" ds:itemID="{BB23579D-ECEE-48FB-B279-56B94B02C080}">
   <ds:schemaRefs>
     <ds:schemaRef ds:uri="http://schemas.openxmlformats.org/officeDocument/2006/bibliography"/>
   </ds:schemaRefs>

</xml_diff>

<commit_message>
Minor updates to LINQ material
Also minor updates to CarRetailDemo
</commit_message>
<xml_diff>
--- a/Chap/Prog03/Prog03.docx
+++ b/Chap/Prog03/Prog03.docx
@@ -99,6 +99,7 @@
                   <w:dataBinding w:prefixMappings="xmlns:ns0='http://schemas.openxmlformats.org/package/2006/metadata/core-properties' xmlns:ns1='http://purl.org/dc/elements/1.1/'" w:xpath="/ns0:coreProperties[1]/ns1:title[1]" w:storeItemID="{6C3C8BC8-F283-45AE-878A-BAB7291924A1}"/>
                   <w:text/>
                 </w:sdtPr>
+                <w:sdtEndPr/>
                 <w:sdtContent>
                   <w:p>
                     <w:pPr>
@@ -190,6 +191,7 @@
                 <w:dataBinding w:prefixMappings="xmlns:ns0='http://schemas.openxmlformats.org/package/2006/metadata/core-properties' xmlns:ns1='http://purl.org/dc/elements/1.1/'" w:xpath="/ns0:coreProperties[1]/ns1:subject[1]" w:storeItemID="{6C3C8BC8-F283-45AE-878A-BAB7291924A1}"/>
                 <w:text/>
               </w:sdtPr>
+              <w:sdtEndPr/>
               <w:sdtContent>
                 <w:tc>
                   <w:tcPr>
@@ -257,6 +259,7 @@
                   <w:dataBinding w:prefixMappings="xmlns:ns0='http://schemas.openxmlformats.org/package/2006/metadata/core-properties' xmlns:ns1='http://purl.org/dc/elements/1.1/'" w:xpath="/ns0:coreProperties[1]/ns1:creator[1]" w:storeItemID="{6C3C8BC8-F283-45AE-878A-BAB7291924A1}"/>
                   <w:text/>
                 </w:sdtPr>
+                <w:sdtEndPr/>
                 <w:sdtContent>
                   <w:p>
                     <w:pPr>
@@ -292,6 +295,7 @@
                     <w:calendar w:val="gregorian"/>
                   </w:date>
                 </w:sdtPr>
+                <w:sdtEndPr/>
                 <w:sdtContent>
                   <w:p>
                     <w:pPr>
@@ -387,8 +391,6 @@
           </w:rPr>
           <w:t>Introduction</w:t>
         </w:r>
-        <w:bookmarkStart w:id="1" w:name="_GoBack"/>
-        <w:bookmarkEnd w:id="1"/>
         <w:r>
           <w:rPr>
             <w:noProof/>
@@ -2055,12 +2057,12 @@
         <w:pStyle w:val="Overskrift1"/>
         <w:ind w:left="0"/>
       </w:pPr>
-      <w:bookmarkStart w:id="2" w:name="_Toc526092450"/>
+      <w:bookmarkStart w:id="1" w:name="_Toc526092450"/>
       <w:r>
         <w:lastRenderedPageBreak/>
         <w:t>Introduction</w:t>
       </w:r>
-      <w:bookmarkEnd w:id="2"/>
+      <w:bookmarkEnd w:id="1"/>
     </w:p>
     <w:p>
       <w:pPr>
@@ -2608,12 +2610,12 @@
         <w:pStyle w:val="Overskrift1"/>
         <w:ind w:left="0"/>
       </w:pPr>
-      <w:bookmarkStart w:id="3" w:name="_Toc526092451"/>
+      <w:bookmarkStart w:id="2" w:name="_Toc526092451"/>
       <w:r>
         <w:lastRenderedPageBreak/>
         <w:t>Run-time complexity</w:t>
       </w:r>
-      <w:bookmarkEnd w:id="3"/>
+      <w:bookmarkEnd w:id="2"/>
     </w:p>
     <w:p>
       <w:pPr>
@@ -2950,8 +2952,8 @@
           <w:color w:val="000000"/>
         </w:rPr>
       </w:pPr>
-      <w:bookmarkStart w:id="4" w:name="OLE_LINK88"/>
-      <w:bookmarkStart w:id="5" w:name="OLE_LINK89"/>
+      <w:bookmarkStart w:id="3" w:name="OLE_LINK88"/>
+      <w:bookmarkStart w:id="4" w:name="OLE_LINK89"/>
       <w:r>
         <w:rPr>
           <w:rFonts w:ascii="Consolas" w:hAnsi="Consolas" w:cs="Consolas"/>
@@ -3379,8 +3381,8 @@
         <w:t>}</w:t>
       </w:r>
     </w:p>
+    <w:bookmarkEnd w:id="3"/>
     <w:bookmarkEnd w:id="4"/>
-    <w:bookmarkEnd w:id="5"/>
     <w:p>
       <w:pPr>
         <w:rPr>
@@ -5990,16 +5992,16 @@
         <w:pStyle w:val="Overskrift1"/>
         <w:ind w:left="0"/>
       </w:pPr>
-      <w:bookmarkStart w:id="6" w:name="_Toc510548941"/>
-      <w:bookmarkStart w:id="7" w:name="_Toc526092452"/>
+      <w:bookmarkStart w:id="5" w:name="_Toc510548941"/>
+      <w:bookmarkStart w:id="6" w:name="_Toc526092452"/>
       <w:r>
         <w:t xml:space="preserve">Data </w:t>
       </w:r>
+      <w:bookmarkEnd w:id="5"/>
+      <w:r>
+        <w:t>Structures revisited</w:t>
+      </w:r>
       <w:bookmarkEnd w:id="6"/>
-      <w:r>
-        <w:t>Structures revisited</w:t>
-      </w:r>
-      <w:bookmarkEnd w:id="7"/>
     </w:p>
     <w:p>
       <w:pPr>
@@ -6114,13 +6116,13 @@
         <w:pStyle w:val="Overskrift2"/>
         <w:ind w:left="0"/>
       </w:pPr>
-      <w:bookmarkStart w:id="8" w:name="_Toc510548942"/>
-      <w:bookmarkStart w:id="9" w:name="_Toc526092453"/>
+      <w:bookmarkStart w:id="7" w:name="_Toc510548942"/>
+      <w:bookmarkStart w:id="8" w:name="_Toc526092453"/>
       <w:r>
         <w:t>The LinkedList class</w:t>
       </w:r>
+      <w:bookmarkEnd w:id="7"/>
       <w:bookmarkEnd w:id="8"/>
-      <w:bookmarkEnd w:id="9"/>
     </w:p>
     <w:p>
       <w:pPr>
@@ -8276,13 +8278,13 @@
         <w:pStyle w:val="Overskrift2"/>
         <w:ind w:left="0"/>
       </w:pPr>
-      <w:bookmarkStart w:id="10" w:name="_Toc510548943"/>
-      <w:bookmarkStart w:id="11" w:name="_Toc526092454"/>
+      <w:bookmarkStart w:id="9" w:name="_Toc510548943"/>
+      <w:bookmarkStart w:id="10" w:name="_Toc526092454"/>
       <w:r>
         <w:t>The Queue and Stack class</w:t>
       </w:r>
+      <w:bookmarkEnd w:id="9"/>
       <w:bookmarkEnd w:id="10"/>
-      <w:bookmarkEnd w:id="11"/>
     </w:p>
     <w:p>
       <w:pPr>
@@ -9285,8 +9287,8 @@
         <w:pStyle w:val="Overskrift2"/>
         <w:ind w:left="0"/>
       </w:pPr>
-      <w:bookmarkStart w:id="12" w:name="_Toc510548944"/>
-      <w:bookmarkStart w:id="13" w:name="_Toc526092455"/>
+      <w:bookmarkStart w:id="11" w:name="_Toc510548944"/>
+      <w:bookmarkStart w:id="12" w:name="_Toc526092455"/>
       <w:r>
         <w:t xml:space="preserve">The </w:t>
       </w:r>
@@ -9296,8 +9298,8 @@
       <w:r>
         <w:t xml:space="preserve"> class</w:t>
       </w:r>
+      <w:bookmarkEnd w:id="11"/>
       <w:bookmarkEnd w:id="12"/>
-      <w:bookmarkEnd w:id="13"/>
     </w:p>
     <w:p>
       <w:pPr>
@@ -10171,13 +10173,13 @@
         <w:pStyle w:val="Overskrift1"/>
         <w:ind w:left="0"/>
       </w:pPr>
-      <w:bookmarkStart w:id="14" w:name="_Toc510548945"/>
-      <w:bookmarkStart w:id="15" w:name="_Toc526092456"/>
+      <w:bookmarkStart w:id="13" w:name="_Toc510548945"/>
+      <w:bookmarkStart w:id="14" w:name="_Toc526092456"/>
       <w:r>
         <w:t>Recursion – iteration without loops</w:t>
       </w:r>
+      <w:bookmarkEnd w:id="13"/>
       <w:bookmarkEnd w:id="14"/>
-      <w:bookmarkEnd w:id="15"/>
     </w:p>
     <w:p>
       <w:pPr>
@@ -10237,8 +10239,8 @@
           <w:color w:val="000000"/>
         </w:rPr>
       </w:pPr>
-      <w:bookmarkStart w:id="16" w:name="OLE_LINK90"/>
-      <w:bookmarkStart w:id="17" w:name="OLE_LINK91"/>
+      <w:bookmarkStart w:id="15" w:name="OLE_LINK90"/>
+      <w:bookmarkStart w:id="16" w:name="OLE_LINK91"/>
       <w:r>
         <w:rPr>
           <w:rFonts w:ascii="Consolas" w:hAnsi="Consolas" w:cs="Consolas"/>
@@ -10376,8 +10378,8 @@
         <w:t>}</w:t>
       </w:r>
     </w:p>
+    <w:bookmarkEnd w:id="15"/>
     <w:bookmarkEnd w:id="16"/>
-    <w:bookmarkEnd w:id="17"/>
     <w:p>
       <w:pPr>
         <w:rPr>
@@ -10422,8 +10424,8 @@
           <w:color w:val="000000"/>
         </w:rPr>
       </w:pPr>
-      <w:bookmarkStart w:id="18" w:name="OLE_LINK92"/>
-      <w:bookmarkStart w:id="19" w:name="OLE_LINK93"/>
+      <w:bookmarkStart w:id="17" w:name="OLE_LINK92"/>
+      <w:bookmarkStart w:id="18" w:name="OLE_LINK93"/>
       <w:r>
         <w:rPr>
           <w:rFonts w:ascii="Consolas" w:hAnsi="Consolas" w:cs="Consolas"/>
@@ -10650,8 +10652,8 @@
         <w:t>}</w:t>
       </w:r>
     </w:p>
+    <w:bookmarkEnd w:id="17"/>
     <w:bookmarkEnd w:id="18"/>
-    <w:bookmarkEnd w:id="19"/>
     <w:p>
       <w:pPr>
         <w:rPr>
@@ -11674,8 +11676,8 @@
           <w:color w:val="000000"/>
         </w:rPr>
       </w:pPr>
-      <w:bookmarkStart w:id="20" w:name="OLE_LINK94"/>
-      <w:bookmarkStart w:id="21" w:name="OLE_LINK95"/>
+      <w:bookmarkStart w:id="19" w:name="OLE_LINK94"/>
+      <w:bookmarkStart w:id="20" w:name="OLE_LINK95"/>
       <w:r>
         <w:rPr>
           <w:rFonts w:ascii="Consolas" w:hAnsi="Consolas" w:cs="Consolas"/>
@@ -11791,8 +11793,8 @@
         <w:t>}</w:t>
       </w:r>
     </w:p>
+    <w:bookmarkEnd w:id="19"/>
     <w:bookmarkEnd w:id="20"/>
-    <w:bookmarkEnd w:id="21"/>
     <w:p>
       <w:pPr>
         <w:rPr>
@@ -12600,10 +12602,10 @@
           <w:color w:val="000000"/>
         </w:rPr>
       </w:pPr>
-      <w:bookmarkStart w:id="22" w:name="OLE_LINK96"/>
-      <w:bookmarkStart w:id="23" w:name="OLE_LINK97"/>
-      <w:bookmarkStart w:id="24" w:name="OLE_LINK1"/>
-      <w:bookmarkStart w:id="25" w:name="OLE_LINK2"/>
+      <w:bookmarkStart w:id="21" w:name="OLE_LINK96"/>
+      <w:bookmarkStart w:id="22" w:name="OLE_LINK97"/>
+      <w:bookmarkStart w:id="23" w:name="OLE_LINK1"/>
+      <w:bookmarkStart w:id="24" w:name="OLE_LINK2"/>
       <w:r>
         <w:rPr>
           <w:rFonts w:ascii="Consolas" w:hAnsi="Consolas" w:cs="Consolas"/>
@@ -13125,10 +13127,10 @@
         <w:t>}</w:t>
       </w:r>
     </w:p>
+    <w:bookmarkEnd w:id="21"/>
     <w:bookmarkEnd w:id="22"/>
     <w:bookmarkEnd w:id="23"/>
     <w:bookmarkEnd w:id="24"/>
-    <w:bookmarkEnd w:id="25"/>
     <w:p>
       <w:pPr>
         <w:rPr>
@@ -14253,14 +14255,14 @@
         <w:keepLines/>
         <w:ind w:left="0"/>
       </w:pPr>
-      <w:bookmarkStart w:id="26" w:name="_Toc510548946"/>
-      <w:bookmarkStart w:id="27" w:name="_Toc526092457"/>
+      <w:bookmarkStart w:id="25" w:name="_Toc510548946"/>
+      <w:bookmarkStart w:id="26" w:name="_Toc526092457"/>
       <w:r>
         <w:lastRenderedPageBreak/>
         <w:t>LINQ (Language In-Line Query)</w:t>
       </w:r>
+      <w:bookmarkEnd w:id="25"/>
       <w:bookmarkEnd w:id="26"/>
-      <w:bookmarkEnd w:id="27"/>
     </w:p>
     <w:p>
       <w:pPr>
@@ -14567,7 +14569,15 @@
           <w:b/>
           <w:color w:val="2B91AF"/>
         </w:rPr>
-        <w:t>IEnumerable&lt;</w:t>
+        <w:t>IEnumerable</w:t>
+      </w:r>
+      <w:r>
+        <w:rPr>
+          <w:rFonts w:ascii="Consolas" w:hAnsi="Consolas" w:cs="Consolas"/>
+          <w:b/>
+          <w:color w:val="000000" w:themeColor="text1"/>
+        </w:rPr>
+        <w:t>&lt;</w:t>
       </w:r>
       <w:r>
         <w:rPr>
@@ -14591,7 +14601,15 @@
           <w:b/>
           <w:color w:val="2B91AF"/>
         </w:rPr>
-        <w:t>T&gt;</w:t>
+        <w:t>T</w:t>
+      </w:r>
+      <w:r>
+        <w:rPr>
+          <w:rFonts w:ascii="Consolas" w:hAnsi="Consolas" w:cs="Consolas"/>
+          <w:b/>
+          <w:color w:val="000000" w:themeColor="text1"/>
+        </w:rPr>
+        <w:t>&gt;</w:t>
       </w:r>
     </w:p>
     <w:p>
@@ -15700,13 +15718,13 @@
         <w:pStyle w:val="Overskrift2"/>
         <w:ind w:left="0"/>
       </w:pPr>
-      <w:bookmarkStart w:id="28" w:name="_Toc510548948"/>
-      <w:bookmarkStart w:id="29" w:name="_Toc526092458"/>
+      <w:bookmarkStart w:id="27" w:name="_Toc510548948"/>
+      <w:bookmarkStart w:id="28" w:name="_Toc526092458"/>
       <w:r>
         <w:t>Sample Data</w:t>
       </w:r>
+      <w:bookmarkEnd w:id="27"/>
       <w:bookmarkEnd w:id="28"/>
-      <w:bookmarkEnd w:id="29"/>
     </w:p>
     <w:p>
       <w:pPr>
@@ -15885,6 +15903,7 @@
                 <w:szCs w:val="24"/>
               </w:rPr>
             </w:pPr>
+            <w:bookmarkStart w:id="29" w:name="_GoBack"/>
             <w:r>
               <w:rPr>
                 <w:b/>
@@ -15894,6 +15913,7 @@
               </w:rPr>
               <w:t>StudioName</w:t>
             </w:r>
+            <w:bookmarkEnd w:id="29"/>
           </w:p>
         </w:tc>
       </w:tr>
@@ -16355,9 +16375,9 @@
         <w:tblLook w:val="04A0" w:firstRow="1" w:lastRow="0" w:firstColumn="1" w:lastColumn="0" w:noHBand="0" w:noVBand="1"/>
       </w:tblPr>
       <w:tblGrid>
-        <w:gridCol w:w="3247"/>
-        <w:gridCol w:w="3239"/>
-        <w:gridCol w:w="3251"/>
+        <w:gridCol w:w="3245"/>
+        <w:gridCol w:w="3240"/>
+        <w:gridCol w:w="3252"/>
       </w:tblGrid>
       <w:tr>
         <w:tc>
@@ -16380,7 +16400,7 @@
                 <w:sz w:val="24"/>
                 <w:szCs w:val="24"/>
               </w:rPr>
-              <w:t>StudioName</w:t>
+              <w:t>Name</w:t>
             </w:r>
           </w:p>
         </w:tc>
@@ -22994,7 +23014,16 @@
           <w:color w:val="000000"/>
           <w:highlight w:val="yellow"/>
         </w:rPr>
-        <w:t xml:space="preserve"> s.StudioName</w:t>
+        <w:t xml:space="preserve"> s.</w:t>
+      </w:r>
+      <w:r>
+        <w:rPr>
+          <w:rFonts w:ascii="Consolas" w:hAnsi="Consolas" w:cs="Consolas"/>
+          <w:b/>
+          <w:color w:val="000000"/>
+          <w:highlight w:val="yellow"/>
+        </w:rPr>
+        <w:t>Name</w:t>
       </w:r>
     </w:p>
     <w:p>
@@ -23186,7 +23215,58 @@
           <w:sz w:val="28"/>
           <w:szCs w:val="28"/>
         </w:rPr>
-        <w:t xml:space="preserve">ted in the objects for which the two </w:t>
+        <w:t>ted in the objects for which</w:t>
+      </w:r>
+      <w:r>
+        <w:rPr>
+          <w:sz w:val="28"/>
+          <w:szCs w:val="28"/>
+        </w:rPr>
+        <w:t xml:space="preserve"> the</w:t>
+      </w:r>
+      <w:r>
+        <w:rPr>
+          <w:sz w:val="28"/>
+          <w:szCs w:val="28"/>
+        </w:rPr>
+        <w:t xml:space="preserve"> </w:t>
+      </w:r>
+      <w:r>
+        <w:rPr>
+          <w:b/>
+          <w:sz w:val="28"/>
+          <w:szCs w:val="28"/>
+        </w:rPr>
+        <w:t>Name</w:t>
+      </w:r>
+      <w:r>
+        <w:rPr>
+          <w:sz w:val="28"/>
+          <w:szCs w:val="28"/>
+        </w:rPr>
+        <w:t xml:space="preserve"> property from </w:t>
+      </w:r>
+      <w:r>
+        <w:rPr>
+          <w:b/>
+          <w:sz w:val="28"/>
+          <w:szCs w:val="28"/>
+        </w:rPr>
+        <w:t>Studio</w:t>
+      </w:r>
+      <w:r>
+        <w:rPr>
+          <w:sz w:val="28"/>
+          <w:szCs w:val="28"/>
+        </w:rPr>
+        <w:t xml:space="preserve"> equals the</w:t>
+      </w:r>
+      <w:r>
+        <w:rPr>
+          <w:sz w:val="28"/>
+          <w:szCs w:val="28"/>
+        </w:rPr>
+        <w:t xml:space="preserve"> </w:t>
       </w:r>
       <w:r>
         <w:rPr>
@@ -23201,7 +23281,14 @@
           <w:sz w:val="28"/>
           <w:szCs w:val="28"/>
         </w:rPr>
-        <w:t xml:space="preserve"> properties (one from </w:t>
+        <w:t xml:space="preserve"> property </w:t>
+      </w:r>
+      <w:r>
+        <w:rPr>
+          <w:sz w:val="28"/>
+          <w:szCs w:val="28"/>
+        </w:rPr>
+        <w:t xml:space="preserve">from </w:t>
       </w:r>
       <w:r>
         <w:rPr>
@@ -23216,22 +23303,7 @@
           <w:sz w:val="28"/>
           <w:szCs w:val="28"/>
         </w:rPr>
-        <w:t xml:space="preserve">, one from </w:t>
-      </w:r>
-      <w:r>
-        <w:rPr>
-          <w:b/>
-          <w:sz w:val="28"/>
-          <w:szCs w:val="28"/>
-        </w:rPr>
-        <w:t>Studio</w:t>
-      </w:r>
-      <w:r>
-        <w:rPr>
-          <w:sz w:val="28"/>
-          <w:szCs w:val="28"/>
-        </w:rPr>
-        <w:t xml:space="preserve">) are equal. If they are </w:t>
+        <w:t xml:space="preserve">. If they are </w:t>
       </w:r>
       <w:r>
         <w:rPr>
@@ -35636,6 +35708,7 @@
         <w:docPartUnique/>
       </w:docPartObj>
     </w:sdtPr>
+    <w:sdtEndPr/>
     <w:sdtContent>
       <w:p>
         <w:pPr>
@@ -35656,7 +35729,7 @@
             <w:noProof/>
             <w:lang w:val="da-DK"/>
           </w:rPr>
-          <w:t>1</w:t>
+          <w:t>15</w:t>
         </w:r>
         <w:r>
           <w:fldChar w:fldCharType="end"/>
@@ -39366,7 +39439,7 @@
 </file>
 
 <file path=customXml/itemProps2.xml><?xml version="1.0" encoding="utf-8"?>
-<ds:datastoreItem xmlns:ds="http://schemas.openxmlformats.org/officeDocument/2006/customXml" ds:itemID="{22D4A5A7-B0C5-42C5-8C76-9EF9260B5FAF}">
+<ds:datastoreItem xmlns:ds="http://schemas.openxmlformats.org/officeDocument/2006/customXml" ds:itemID="{00C46BB1-D133-49DC-AABF-EA9B2B5D3E26}">
   <ds:schemaRefs>
     <ds:schemaRef ds:uri="http://schemas.openxmlformats.org/officeDocument/2006/bibliography"/>
   </ds:schemaRefs>

</xml_diff>

<commit_message>
Added reference screenshots to PROG.3.9
Found in PowerPoint
</commit_message>
<xml_diff>
--- a/Chap/Prog03/Prog03.docx
+++ b/Chap/Prog03/Prog03.docx
@@ -99,6 +99,7 @@
                   <w:dataBinding w:prefixMappings="xmlns:ns0='http://schemas.openxmlformats.org/package/2006/metadata/core-properties' xmlns:ns1='http://purl.org/dc/elements/1.1/'" w:xpath="/ns0:coreProperties[1]/ns1:title[1]" w:storeItemID="{6C3C8BC8-F283-45AE-878A-BAB7291924A1}"/>
                   <w:text/>
                 </w:sdtPr>
+                <w:sdtEndPr/>
                 <w:sdtContent>
                   <w:p>
                     <w:pPr>
@@ -190,6 +191,7 @@
                 <w:dataBinding w:prefixMappings="xmlns:ns0='http://schemas.openxmlformats.org/package/2006/metadata/core-properties' xmlns:ns1='http://purl.org/dc/elements/1.1/'" w:xpath="/ns0:coreProperties[1]/ns1:subject[1]" w:storeItemID="{6C3C8BC8-F283-45AE-878A-BAB7291924A1}"/>
                 <w:text/>
               </w:sdtPr>
+              <w:sdtEndPr/>
               <w:sdtContent>
                 <w:tc>
                   <w:tcPr>
@@ -257,6 +259,7 @@
                   <w:dataBinding w:prefixMappings="xmlns:ns0='http://schemas.openxmlformats.org/package/2006/metadata/core-properties' xmlns:ns1='http://purl.org/dc/elements/1.1/'" w:xpath="/ns0:coreProperties[1]/ns1:creator[1]" w:storeItemID="{6C3C8BC8-F283-45AE-878A-BAB7291924A1}"/>
                   <w:text/>
                 </w:sdtPr>
+                <w:sdtEndPr/>
                 <w:sdtContent>
                   <w:p>
                     <w:pPr>
@@ -292,6 +295,7 @@
                     <w:calendar w:val="gregorian"/>
                   </w:date>
                 </w:sdtPr>
+                <w:sdtEndPr/>
                 <w:sdtContent>
                   <w:p>
                     <w:pPr>
@@ -357,7 +361,9 @@
       </w:pPr>
     </w:p>
     <w:bookmarkStart w:id="0" w:name="The_Programming_Process"/>
+    <w:bookmarkStart w:id="1" w:name="_GoBack"/>
     <w:bookmarkEnd w:id="0"/>
+    <w:bookmarkEnd w:id="1"/>
     <w:p>
       <w:pPr>
         <w:pStyle w:val="Indholdsfortegnelse1"/>
@@ -385,7 +391,7 @@
       <w:r>
         <w:fldChar w:fldCharType="separate"/>
       </w:r>
-      <w:hyperlink w:anchor="_Toc526092450" w:history="1">
+      <w:hyperlink w:anchor="_Toc528220046" w:history="1">
         <w:r>
           <w:rPr>
             <w:rStyle w:val="Hyperlink"/>
@@ -412,7 +418,7 @@
             <w:noProof/>
             <w:webHidden/>
           </w:rPr>
-          <w:instrText xml:space="preserve"> PAGEREF _Toc526092450 \h </w:instrText>
+          <w:instrText xml:space="preserve"> PAGEREF _Toc528220046 \h </w:instrText>
         </w:r>
         <w:r>
           <w:rPr>
@@ -460,7 +466,7 @@
           <w:lang w:val="da-DK" w:eastAsia="da-DK"/>
         </w:rPr>
       </w:pPr>
-      <w:hyperlink w:anchor="_Toc526092451" w:history="1">
+      <w:hyperlink w:anchor="_Toc528220047" w:history="1">
         <w:r>
           <w:rPr>
             <w:rStyle w:val="Hyperlink"/>
@@ -487,7 +493,7 @@
             <w:noProof/>
             <w:webHidden/>
           </w:rPr>
-          <w:instrText xml:space="preserve"> PAGEREF _Toc526092451 \h </w:instrText>
+          <w:instrText xml:space="preserve"> PAGEREF _Toc528220047 \h </w:instrText>
         </w:r>
         <w:r>
           <w:rPr>
@@ -535,7 +541,7 @@
           <w:lang w:val="da-DK" w:eastAsia="da-DK"/>
         </w:rPr>
       </w:pPr>
-      <w:hyperlink w:anchor="_Toc526092452" w:history="1">
+      <w:hyperlink w:anchor="_Toc528220048" w:history="1">
         <w:r>
           <w:rPr>
             <w:rStyle w:val="Hyperlink"/>
@@ -562,7 +568,7 @@
             <w:noProof/>
             <w:webHidden/>
           </w:rPr>
-          <w:instrText xml:space="preserve"> PAGEREF _Toc526092452 \h </w:instrText>
+          <w:instrText xml:space="preserve"> PAGEREF _Toc528220048 \h </w:instrText>
         </w:r>
         <w:r>
           <w:rPr>
@@ -604,7 +610,7 @@
           <w:lang w:val="da-DK" w:eastAsia="da-DK"/>
         </w:rPr>
       </w:pPr>
-      <w:hyperlink w:anchor="_Toc526092453" w:history="1">
+      <w:hyperlink w:anchor="_Toc528220049" w:history="1">
         <w:r>
           <w:rPr>
             <w:rStyle w:val="Hyperlink"/>
@@ -627,7 +633,7 @@
           <w:rPr>
             <w:webHidden/>
           </w:rPr>
-          <w:instrText xml:space="preserve"> PAGEREF _Toc526092453 \h </w:instrText>
+          <w:instrText xml:space="preserve"> PAGEREF _Toc528220049 \h </w:instrText>
         </w:r>
         <w:r>
           <w:rPr>
@@ -665,7 +671,7 @@
           <w:lang w:val="da-DK" w:eastAsia="da-DK"/>
         </w:rPr>
       </w:pPr>
-      <w:hyperlink w:anchor="_Toc526092454" w:history="1">
+      <w:hyperlink w:anchor="_Toc528220050" w:history="1">
         <w:r>
           <w:rPr>
             <w:rStyle w:val="Hyperlink"/>
@@ -688,7 +694,7 @@
           <w:rPr>
             <w:webHidden/>
           </w:rPr>
-          <w:instrText xml:space="preserve"> PAGEREF _Toc526092454 \h </w:instrText>
+          <w:instrText xml:space="preserve"> PAGEREF _Toc528220050 \h </w:instrText>
         </w:r>
         <w:r>
           <w:rPr>
@@ -726,7 +732,7 @@
           <w:lang w:val="da-DK" w:eastAsia="da-DK"/>
         </w:rPr>
       </w:pPr>
-      <w:hyperlink w:anchor="_Toc526092455" w:history="1">
+      <w:hyperlink w:anchor="_Toc528220051" w:history="1">
         <w:r>
           <w:rPr>
             <w:rStyle w:val="Hyperlink"/>
@@ -749,7 +755,7 @@
           <w:rPr>
             <w:webHidden/>
           </w:rPr>
-          <w:instrText xml:space="preserve"> PAGEREF _Toc526092455 \h </w:instrText>
+          <w:instrText xml:space="preserve"> PAGEREF _Toc528220051 \h </w:instrText>
         </w:r>
         <w:r>
           <w:rPr>
@@ -793,7 +799,7 @@
           <w:lang w:val="da-DK" w:eastAsia="da-DK"/>
         </w:rPr>
       </w:pPr>
-      <w:hyperlink w:anchor="_Toc526092456" w:history="1">
+      <w:hyperlink w:anchor="_Toc528220052" w:history="1">
         <w:r>
           <w:rPr>
             <w:rStyle w:val="Hyperlink"/>
@@ -820,7 +826,7 @@
             <w:noProof/>
             <w:webHidden/>
           </w:rPr>
-          <w:instrText xml:space="preserve"> PAGEREF _Toc526092456 \h </w:instrText>
+          <w:instrText xml:space="preserve"> PAGEREF _Toc528220052 \h </w:instrText>
         </w:r>
         <w:r>
           <w:rPr>
@@ -868,7 +874,7 @@
           <w:lang w:val="da-DK" w:eastAsia="da-DK"/>
         </w:rPr>
       </w:pPr>
-      <w:hyperlink w:anchor="_Toc526092457" w:history="1">
+      <w:hyperlink w:anchor="_Toc528220053" w:history="1">
         <w:r>
           <w:rPr>
             <w:rStyle w:val="Hyperlink"/>
@@ -895,7 +901,7 @@
             <w:noProof/>
             <w:webHidden/>
           </w:rPr>
-          <w:instrText xml:space="preserve"> PAGEREF _Toc526092457 \h </w:instrText>
+          <w:instrText xml:space="preserve"> PAGEREF _Toc528220053 \h </w:instrText>
         </w:r>
         <w:r>
           <w:rPr>
@@ -937,7 +943,7 @@
           <w:lang w:val="da-DK" w:eastAsia="da-DK"/>
         </w:rPr>
       </w:pPr>
-      <w:hyperlink w:anchor="_Toc526092458" w:history="1">
+      <w:hyperlink w:anchor="_Toc528220054" w:history="1">
         <w:r>
           <w:rPr>
             <w:rStyle w:val="Hyperlink"/>
@@ -960,7 +966,7 @@
           <w:rPr>
             <w:webHidden/>
           </w:rPr>
-          <w:instrText xml:space="preserve"> PAGEREF _Toc526092458 \h </w:instrText>
+          <w:instrText xml:space="preserve"> PAGEREF _Toc528220054 \h </w:instrText>
         </w:r>
         <w:r>
           <w:rPr>
@@ -998,7 +1004,7 @@
           <w:lang w:val="da-DK" w:eastAsia="da-DK"/>
         </w:rPr>
       </w:pPr>
-      <w:hyperlink w:anchor="_Toc526092459" w:history="1">
+      <w:hyperlink w:anchor="_Toc528220055" w:history="1">
         <w:r>
           <w:rPr>
             <w:rStyle w:val="Hyperlink"/>
@@ -1021,7 +1027,7 @@
           <w:rPr>
             <w:webHidden/>
           </w:rPr>
-          <w:instrText xml:space="preserve"> PAGEREF _Toc526092459 \h </w:instrText>
+          <w:instrText xml:space="preserve"> PAGEREF _Toc528220055 \h </w:instrText>
         </w:r>
         <w:r>
           <w:rPr>
@@ -1059,7 +1065,7 @@
           <w:lang w:val="da-DK" w:eastAsia="da-DK"/>
         </w:rPr>
       </w:pPr>
-      <w:hyperlink w:anchor="_Toc526092460" w:history="1">
+      <w:hyperlink w:anchor="_Toc528220056" w:history="1">
         <w:r>
           <w:rPr>
             <w:rStyle w:val="Hyperlink"/>
@@ -1082,7 +1088,7 @@
           <w:rPr>
             <w:webHidden/>
           </w:rPr>
-          <w:instrText xml:space="preserve"> PAGEREF _Toc526092460 \h </w:instrText>
+          <w:instrText xml:space="preserve"> PAGEREF _Toc528220056 \h </w:instrText>
         </w:r>
         <w:r>
           <w:rPr>
@@ -1120,7 +1126,7 @@
           <w:lang w:val="da-DK" w:eastAsia="da-DK"/>
         </w:rPr>
       </w:pPr>
-      <w:hyperlink w:anchor="_Toc526092461" w:history="1">
+      <w:hyperlink w:anchor="_Toc528220057" w:history="1">
         <w:r>
           <w:rPr>
             <w:rStyle w:val="Hyperlink"/>
@@ -1143,7 +1149,7 @@
           <w:rPr>
             <w:webHidden/>
           </w:rPr>
-          <w:instrText xml:space="preserve"> PAGEREF _Toc526092461 \h </w:instrText>
+          <w:instrText xml:space="preserve"> PAGEREF _Toc528220057 \h </w:instrText>
         </w:r>
         <w:r>
           <w:rPr>
@@ -1181,7 +1187,7 @@
           <w:lang w:val="da-DK" w:eastAsia="da-DK"/>
         </w:rPr>
       </w:pPr>
-      <w:hyperlink w:anchor="_Toc526092462" w:history="1">
+      <w:hyperlink w:anchor="_Toc528220058" w:history="1">
         <w:r>
           <w:rPr>
             <w:rStyle w:val="Hyperlink"/>
@@ -1204,7 +1210,7 @@
           <w:rPr>
             <w:webHidden/>
           </w:rPr>
-          <w:instrText xml:space="preserve"> PAGEREF _Toc526092462 \h </w:instrText>
+          <w:instrText xml:space="preserve"> PAGEREF _Toc528220058 \h </w:instrText>
         </w:r>
         <w:r>
           <w:rPr>
@@ -1242,7 +1248,7 @@
           <w:lang w:val="da-DK" w:eastAsia="da-DK"/>
         </w:rPr>
       </w:pPr>
-      <w:hyperlink w:anchor="_Toc526092463" w:history="1">
+      <w:hyperlink w:anchor="_Toc528220059" w:history="1">
         <w:r>
           <w:rPr>
             <w:rStyle w:val="Hyperlink"/>
@@ -1265,7 +1271,7 @@
           <w:rPr>
             <w:webHidden/>
           </w:rPr>
-          <w:instrText xml:space="preserve"> PAGEREF _Toc526092463 \h </w:instrText>
+          <w:instrText xml:space="preserve"> PAGEREF _Toc528220059 \h </w:instrText>
         </w:r>
         <w:r>
           <w:rPr>
@@ -1303,7 +1309,7 @@
           <w:lang w:val="da-DK" w:eastAsia="da-DK"/>
         </w:rPr>
       </w:pPr>
-      <w:hyperlink w:anchor="_Toc526092464" w:history="1">
+      <w:hyperlink w:anchor="_Toc528220060" w:history="1">
         <w:r>
           <w:rPr>
             <w:rStyle w:val="Hyperlink"/>
@@ -1326,7 +1332,7 @@
           <w:rPr>
             <w:webHidden/>
           </w:rPr>
-          <w:instrText xml:space="preserve"> PAGEREF _Toc526092464 \h </w:instrText>
+          <w:instrText xml:space="preserve"> PAGEREF _Toc528220060 \h </w:instrText>
         </w:r>
         <w:r>
           <w:rPr>
@@ -1364,7 +1370,7 @@
           <w:lang w:val="da-DK" w:eastAsia="da-DK"/>
         </w:rPr>
       </w:pPr>
-      <w:hyperlink w:anchor="_Toc526092465" w:history="1">
+      <w:hyperlink w:anchor="_Toc528220061" w:history="1">
         <w:r>
           <w:rPr>
             <w:rStyle w:val="Hyperlink"/>
@@ -1387,7 +1393,7 @@
           <w:rPr>
             <w:webHidden/>
           </w:rPr>
-          <w:instrText xml:space="preserve"> PAGEREF _Toc526092465 \h </w:instrText>
+          <w:instrText xml:space="preserve"> PAGEREF _Toc528220061 \h </w:instrText>
         </w:r>
         <w:r>
           <w:rPr>
@@ -1425,7 +1431,7 @@
           <w:lang w:val="da-DK" w:eastAsia="da-DK"/>
         </w:rPr>
       </w:pPr>
-      <w:hyperlink w:anchor="_Toc526092466" w:history="1">
+      <w:hyperlink w:anchor="_Toc528220062" w:history="1">
         <w:r>
           <w:rPr>
             <w:rStyle w:val="Hyperlink"/>
@@ -1448,7 +1454,7 @@
           <w:rPr>
             <w:webHidden/>
           </w:rPr>
-          <w:instrText xml:space="preserve"> PAGEREF _Toc526092466 \h </w:instrText>
+          <w:instrText xml:space="preserve"> PAGEREF _Toc528220062 \h </w:instrText>
         </w:r>
         <w:r>
           <w:rPr>
@@ -1486,7 +1492,7 @@
           <w:lang w:val="da-DK" w:eastAsia="da-DK"/>
         </w:rPr>
       </w:pPr>
-      <w:hyperlink w:anchor="_Toc526092467" w:history="1">
+      <w:hyperlink w:anchor="_Toc528220063" w:history="1">
         <w:r>
           <w:rPr>
             <w:rStyle w:val="Hyperlink"/>
@@ -1509,7 +1515,7 @@
           <w:rPr>
             <w:webHidden/>
           </w:rPr>
-          <w:instrText xml:space="preserve"> PAGEREF _Toc526092467 \h </w:instrText>
+          <w:instrText xml:space="preserve"> PAGEREF _Toc528220063 \h </w:instrText>
         </w:r>
         <w:r>
           <w:rPr>
@@ -1553,7 +1559,7 @@
           <w:lang w:val="da-DK" w:eastAsia="da-DK"/>
         </w:rPr>
       </w:pPr>
-      <w:hyperlink w:anchor="_Toc526092468" w:history="1">
+      <w:hyperlink w:anchor="_Toc528220064" w:history="1">
         <w:r>
           <w:rPr>
             <w:rStyle w:val="Hyperlink"/>
@@ -1580,7 +1586,7 @@
             <w:noProof/>
             <w:webHidden/>
           </w:rPr>
-          <w:instrText xml:space="preserve"> PAGEREF _Toc526092468 \h </w:instrText>
+          <w:instrText xml:space="preserve"> PAGEREF _Toc528220064 \h </w:instrText>
         </w:r>
         <w:r>
           <w:rPr>
@@ -1622,7 +1628,7 @@
           <w:lang w:val="da-DK" w:eastAsia="da-DK"/>
         </w:rPr>
       </w:pPr>
-      <w:hyperlink w:anchor="_Toc526092469" w:history="1">
+      <w:hyperlink w:anchor="_Toc528220065" w:history="1">
         <w:r>
           <w:rPr>
             <w:rStyle w:val="Hyperlink"/>
@@ -1646,7 +1652,7 @@
           <w:rPr>
             <w:webHidden/>
           </w:rPr>
-          <w:instrText xml:space="preserve"> PAGEREF _Toc526092469 \h </w:instrText>
+          <w:instrText xml:space="preserve"> PAGEREF _Toc528220065 \h </w:instrText>
         </w:r>
         <w:r>
           <w:rPr>
@@ -1684,7 +1690,7 @@
           <w:lang w:val="da-DK" w:eastAsia="da-DK"/>
         </w:rPr>
       </w:pPr>
-      <w:hyperlink w:anchor="_Toc526092470" w:history="1">
+      <w:hyperlink w:anchor="_Toc528220066" w:history="1">
         <w:r>
           <w:rPr>
             <w:rStyle w:val="Hyperlink"/>
@@ -1708,7 +1714,7 @@
           <w:rPr>
             <w:webHidden/>
           </w:rPr>
-          <w:instrText xml:space="preserve"> PAGEREF _Toc526092470 \h </w:instrText>
+          <w:instrText xml:space="preserve"> PAGEREF _Toc528220066 \h </w:instrText>
         </w:r>
         <w:r>
           <w:rPr>
@@ -1746,7 +1752,7 @@
           <w:lang w:val="da-DK" w:eastAsia="da-DK"/>
         </w:rPr>
       </w:pPr>
-      <w:hyperlink w:anchor="_Toc526092471" w:history="1">
+      <w:hyperlink w:anchor="_Toc528220067" w:history="1">
         <w:r>
           <w:rPr>
             <w:rStyle w:val="Hyperlink"/>
@@ -1770,7 +1776,7 @@
           <w:rPr>
             <w:webHidden/>
           </w:rPr>
-          <w:instrText xml:space="preserve"> PAGEREF _Toc526092471 \h </w:instrText>
+          <w:instrText xml:space="preserve"> PAGEREF _Toc528220067 \h </w:instrText>
         </w:r>
         <w:r>
           <w:rPr>
@@ -1808,7 +1814,7 @@
           <w:lang w:val="da-DK" w:eastAsia="da-DK"/>
         </w:rPr>
       </w:pPr>
-      <w:hyperlink w:anchor="_Toc526092472" w:history="1">
+      <w:hyperlink w:anchor="_Toc528220068" w:history="1">
         <w:r>
           <w:rPr>
             <w:rStyle w:val="Hyperlink"/>
@@ -1832,7 +1838,7 @@
           <w:rPr>
             <w:webHidden/>
           </w:rPr>
-          <w:instrText xml:space="preserve"> PAGEREF _Toc526092472 \h </w:instrText>
+          <w:instrText xml:space="preserve"> PAGEREF _Toc528220068 \h </w:instrText>
         </w:r>
         <w:r>
           <w:rPr>
@@ -1870,7 +1876,7 @@
           <w:lang w:val="da-DK" w:eastAsia="da-DK"/>
         </w:rPr>
       </w:pPr>
-      <w:hyperlink w:anchor="_Toc526092473" w:history="1">
+      <w:hyperlink w:anchor="_Toc528220069" w:history="1">
         <w:r>
           <w:rPr>
             <w:rStyle w:val="Hyperlink"/>
@@ -1894,7 +1900,7 @@
           <w:rPr>
             <w:webHidden/>
           </w:rPr>
-          <w:instrText xml:space="preserve"> PAGEREF _Toc526092473 \h </w:instrText>
+          <w:instrText xml:space="preserve"> PAGEREF _Toc528220069 \h </w:instrText>
         </w:r>
         <w:r>
           <w:rPr>
@@ -1932,7 +1938,7 @@
           <w:lang w:val="da-DK" w:eastAsia="da-DK"/>
         </w:rPr>
       </w:pPr>
-      <w:hyperlink w:anchor="_Toc526092474" w:history="1">
+      <w:hyperlink w:anchor="_Toc528220070" w:history="1">
         <w:r>
           <w:rPr>
             <w:rStyle w:val="Hyperlink"/>
@@ -1956,7 +1962,7 @@
           <w:rPr>
             <w:webHidden/>
           </w:rPr>
-          <w:instrText xml:space="preserve"> PAGEREF _Toc526092474 \h </w:instrText>
+          <w:instrText xml:space="preserve"> PAGEREF _Toc528220070 \h </w:instrText>
         </w:r>
         <w:r>
           <w:rPr>
@@ -1994,27 +2000,13 @@
           <w:lang w:val="da-DK" w:eastAsia="da-DK"/>
         </w:rPr>
       </w:pPr>
-      <w:hyperlink w:anchor="_Toc526092475" w:history="1">
+      <w:hyperlink w:anchor="_Toc528220071" w:history="1">
         <w:r>
           <w:rPr>
             <w:rStyle w:val="Hyperlink"/>
             <w:lang w:eastAsia="da-DK"/>
           </w:rPr>
-          <w:t>PR</w:t>
-        </w:r>
-        <w:r>
-          <w:rPr>
-            <w:rStyle w:val="Hyperlink"/>
-            <w:lang w:eastAsia="da-DK"/>
-          </w:rPr>
-          <w:t>O</w:t>
-        </w:r>
-        <w:r>
-          <w:rPr>
-            <w:rStyle w:val="Hyperlink"/>
-            <w:lang w:eastAsia="da-DK"/>
-          </w:rPr>
-          <w:t>.3.7</w:t>
+          <w:t>PRO.3.7</w:t>
         </w:r>
         <w:r>
           <w:rPr>
@@ -2032,7 +2024,7 @@
           <w:rPr>
             <w:webHidden/>
           </w:rPr>
-          <w:instrText xml:space="preserve"> PAGEREF _Toc526092475 \h </w:instrText>
+          <w:instrText xml:space="preserve"> PAGEREF _Toc528220071 \h </w:instrText>
         </w:r>
         <w:r>
           <w:rPr>
@@ -2060,8 +2052,131 @@
       </w:hyperlink>
     </w:p>
     <w:p>
-      <w:r>
-        <w:lastRenderedPageBreak/>
+      <w:pPr>
+        <w:pStyle w:val="Indholdsfortegnelse2"/>
+        <w:rPr>
+          <w:rFonts w:eastAsiaTheme="minorEastAsia" w:cstheme="minorBidi"/>
+          <w:bCs w:val="0"/>
+          <w:sz w:val="22"/>
+          <w:szCs w:val="22"/>
+          <w:lang w:val="da-DK" w:eastAsia="da-DK"/>
+        </w:rPr>
+      </w:pPr>
+      <w:hyperlink w:anchor="_Toc528220072" w:history="1">
+        <w:r>
+          <w:rPr>
+            <w:rStyle w:val="Hyperlink"/>
+            <w:lang w:eastAsia="da-DK"/>
+          </w:rPr>
+          <w:t>PRO.3.8</w:t>
+        </w:r>
+        <w:r>
+          <w:rPr>
+            <w:webHidden/>
+          </w:rPr>
+          <w:tab/>
+        </w:r>
+        <w:r>
+          <w:rPr>
+            <w:webHidden/>
+          </w:rPr>
+          <w:fldChar w:fldCharType="begin"/>
+        </w:r>
+        <w:r>
+          <w:rPr>
+            <w:webHidden/>
+          </w:rPr>
+          <w:instrText xml:space="preserve"> PAGEREF _Toc528220072 \h </w:instrText>
+        </w:r>
+        <w:r>
+          <w:rPr>
+            <w:webHidden/>
+          </w:rPr>
+        </w:r>
+        <w:r>
+          <w:rPr>
+            <w:webHidden/>
+          </w:rPr>
+          <w:fldChar w:fldCharType="separate"/>
+        </w:r>
+        <w:r>
+          <w:rPr>
+            <w:webHidden/>
+          </w:rPr>
+          <w:t>37</w:t>
+        </w:r>
+        <w:r>
+          <w:rPr>
+            <w:webHidden/>
+          </w:rPr>
+          <w:fldChar w:fldCharType="end"/>
+        </w:r>
+      </w:hyperlink>
+    </w:p>
+    <w:p>
+      <w:pPr>
+        <w:pStyle w:val="Indholdsfortegnelse2"/>
+        <w:rPr>
+          <w:rFonts w:eastAsiaTheme="minorEastAsia" w:cstheme="minorBidi"/>
+          <w:bCs w:val="0"/>
+          <w:sz w:val="22"/>
+          <w:szCs w:val="22"/>
+          <w:lang w:val="da-DK" w:eastAsia="da-DK"/>
+        </w:rPr>
+      </w:pPr>
+      <w:hyperlink w:anchor="_Toc528220073" w:history="1">
+        <w:r>
+          <w:rPr>
+            <w:rStyle w:val="Hyperlink"/>
+            <w:lang w:eastAsia="da-DK"/>
+          </w:rPr>
+          <w:t>PRO.3.9</w:t>
+        </w:r>
+        <w:r>
+          <w:rPr>
+            <w:webHidden/>
+          </w:rPr>
+          <w:tab/>
+        </w:r>
+        <w:r>
+          <w:rPr>
+            <w:webHidden/>
+          </w:rPr>
+          <w:fldChar w:fldCharType="begin"/>
+        </w:r>
+        <w:r>
+          <w:rPr>
+            <w:webHidden/>
+          </w:rPr>
+          <w:instrText xml:space="preserve"> PAGEREF _Toc528220073 \h </w:instrText>
+        </w:r>
+        <w:r>
+          <w:rPr>
+            <w:webHidden/>
+          </w:rPr>
+        </w:r>
+        <w:r>
+          <w:rPr>
+            <w:webHidden/>
+          </w:rPr>
+          <w:fldChar w:fldCharType="separate"/>
+        </w:r>
+        <w:r>
+          <w:rPr>
+            <w:webHidden/>
+          </w:rPr>
+          <w:t>38</w:t>
+        </w:r>
+        <w:r>
+          <w:rPr>
+            <w:webHidden/>
+          </w:rPr>
+          <w:fldChar w:fldCharType="end"/>
+        </w:r>
+      </w:hyperlink>
+    </w:p>
+    <w:p>
+      <w:r>
         <w:fldChar w:fldCharType="end"/>
       </w:r>
       <w:r>
@@ -2073,12 +2188,12 @@
         <w:pStyle w:val="Overskrift1"/>
         <w:ind w:left="0"/>
       </w:pPr>
-      <w:bookmarkStart w:id="1" w:name="_Toc526092450"/>
+      <w:bookmarkStart w:id="2" w:name="_Toc528220046"/>
       <w:r>
         <w:lastRenderedPageBreak/>
         <w:t>Introduction</w:t>
       </w:r>
-      <w:bookmarkEnd w:id="1"/>
+      <w:bookmarkEnd w:id="2"/>
     </w:p>
     <w:p>
       <w:pPr>
@@ -2626,12 +2741,12 @@
         <w:pStyle w:val="Overskrift1"/>
         <w:ind w:left="0"/>
       </w:pPr>
-      <w:bookmarkStart w:id="2" w:name="_Toc526092451"/>
+      <w:bookmarkStart w:id="3" w:name="_Toc528220047"/>
       <w:r>
         <w:lastRenderedPageBreak/>
         <w:t>Run-time complexity</w:t>
       </w:r>
-      <w:bookmarkEnd w:id="2"/>
+      <w:bookmarkEnd w:id="3"/>
     </w:p>
     <w:p>
       <w:pPr>
@@ -2968,8 +3083,8 @@
           <w:color w:val="000000"/>
         </w:rPr>
       </w:pPr>
-      <w:bookmarkStart w:id="3" w:name="OLE_LINK88"/>
-      <w:bookmarkStart w:id="4" w:name="OLE_LINK89"/>
+      <w:bookmarkStart w:id="4" w:name="OLE_LINK88"/>
+      <w:bookmarkStart w:id="5" w:name="OLE_LINK89"/>
       <w:r>
         <w:rPr>
           <w:rFonts w:ascii="Consolas" w:hAnsi="Consolas" w:cs="Consolas"/>
@@ -3397,8 +3512,8 @@
         <w:t>}</w:t>
       </w:r>
     </w:p>
-    <w:bookmarkEnd w:id="3"/>
     <w:bookmarkEnd w:id="4"/>
+    <w:bookmarkEnd w:id="5"/>
     <w:p>
       <w:pPr>
         <w:rPr>
@@ -6008,16 +6123,16 @@
         <w:pStyle w:val="Overskrift1"/>
         <w:ind w:left="0"/>
       </w:pPr>
-      <w:bookmarkStart w:id="5" w:name="_Toc510548941"/>
-      <w:bookmarkStart w:id="6" w:name="_Toc526092452"/>
+      <w:bookmarkStart w:id="6" w:name="_Toc510548941"/>
+      <w:bookmarkStart w:id="7" w:name="_Toc528220048"/>
       <w:r>
         <w:t xml:space="preserve">Data </w:t>
       </w:r>
-      <w:bookmarkEnd w:id="5"/>
+      <w:bookmarkEnd w:id="6"/>
       <w:r>
         <w:t>Structures revisited</w:t>
       </w:r>
-      <w:bookmarkEnd w:id="6"/>
+      <w:bookmarkEnd w:id="7"/>
     </w:p>
     <w:p>
       <w:pPr>
@@ -6132,13 +6247,13 @@
         <w:pStyle w:val="Overskrift2"/>
         <w:ind w:left="0"/>
       </w:pPr>
-      <w:bookmarkStart w:id="7" w:name="_Toc510548942"/>
-      <w:bookmarkStart w:id="8" w:name="_Toc526092453"/>
+      <w:bookmarkStart w:id="8" w:name="_Toc510548942"/>
+      <w:bookmarkStart w:id="9" w:name="_Toc528220049"/>
       <w:r>
         <w:t>The LinkedList class</w:t>
       </w:r>
-      <w:bookmarkEnd w:id="7"/>
       <w:bookmarkEnd w:id="8"/>
+      <w:bookmarkEnd w:id="9"/>
     </w:p>
     <w:p>
       <w:pPr>
@@ -8294,13 +8409,13 @@
         <w:pStyle w:val="Overskrift2"/>
         <w:ind w:left="0"/>
       </w:pPr>
-      <w:bookmarkStart w:id="9" w:name="_Toc510548943"/>
-      <w:bookmarkStart w:id="10" w:name="_Toc526092454"/>
+      <w:bookmarkStart w:id="10" w:name="_Toc510548943"/>
+      <w:bookmarkStart w:id="11" w:name="_Toc528220050"/>
       <w:r>
         <w:t>The Queue and Stack class</w:t>
       </w:r>
-      <w:bookmarkEnd w:id="9"/>
       <w:bookmarkEnd w:id="10"/>
+      <w:bookmarkEnd w:id="11"/>
     </w:p>
     <w:p>
       <w:pPr>
@@ -9303,8 +9418,8 @@
         <w:pStyle w:val="Overskrift2"/>
         <w:ind w:left="0"/>
       </w:pPr>
-      <w:bookmarkStart w:id="11" w:name="_Toc510548944"/>
-      <w:bookmarkStart w:id="12" w:name="_Toc526092455"/>
+      <w:bookmarkStart w:id="12" w:name="_Toc510548944"/>
+      <w:bookmarkStart w:id="13" w:name="_Toc528220051"/>
       <w:r>
         <w:t xml:space="preserve">The </w:t>
       </w:r>
@@ -9314,8 +9429,8 @@
       <w:r>
         <w:t xml:space="preserve"> class</w:t>
       </w:r>
-      <w:bookmarkEnd w:id="11"/>
       <w:bookmarkEnd w:id="12"/>
+      <w:bookmarkEnd w:id="13"/>
     </w:p>
     <w:p>
       <w:pPr>
@@ -10189,13 +10304,13 @@
         <w:pStyle w:val="Overskrift1"/>
         <w:ind w:left="0"/>
       </w:pPr>
-      <w:bookmarkStart w:id="13" w:name="_Toc510548945"/>
-      <w:bookmarkStart w:id="14" w:name="_Toc526092456"/>
+      <w:bookmarkStart w:id="14" w:name="_Toc510548945"/>
+      <w:bookmarkStart w:id="15" w:name="_Toc528220052"/>
       <w:r>
         <w:t>Recursion – iteration without loops</w:t>
       </w:r>
-      <w:bookmarkEnd w:id="13"/>
       <w:bookmarkEnd w:id="14"/>
+      <w:bookmarkEnd w:id="15"/>
     </w:p>
     <w:p>
       <w:pPr>
@@ -10255,8 +10370,8 @@
           <w:color w:val="000000"/>
         </w:rPr>
       </w:pPr>
-      <w:bookmarkStart w:id="15" w:name="OLE_LINK90"/>
-      <w:bookmarkStart w:id="16" w:name="OLE_LINK91"/>
+      <w:bookmarkStart w:id="16" w:name="OLE_LINK90"/>
+      <w:bookmarkStart w:id="17" w:name="OLE_LINK91"/>
       <w:r>
         <w:rPr>
           <w:rFonts w:ascii="Consolas" w:hAnsi="Consolas" w:cs="Consolas"/>
@@ -10394,8 +10509,8 @@
         <w:t>}</w:t>
       </w:r>
     </w:p>
-    <w:bookmarkEnd w:id="15"/>
     <w:bookmarkEnd w:id="16"/>
+    <w:bookmarkEnd w:id="17"/>
     <w:p>
       <w:pPr>
         <w:rPr>
@@ -10440,8 +10555,8 @@
           <w:color w:val="000000"/>
         </w:rPr>
       </w:pPr>
-      <w:bookmarkStart w:id="17" w:name="OLE_LINK92"/>
-      <w:bookmarkStart w:id="18" w:name="OLE_LINK93"/>
+      <w:bookmarkStart w:id="18" w:name="OLE_LINK92"/>
+      <w:bookmarkStart w:id="19" w:name="OLE_LINK93"/>
       <w:r>
         <w:rPr>
           <w:rFonts w:ascii="Consolas" w:hAnsi="Consolas" w:cs="Consolas"/>
@@ -10668,8 +10783,8 @@
         <w:t>}</w:t>
       </w:r>
     </w:p>
-    <w:bookmarkEnd w:id="17"/>
     <w:bookmarkEnd w:id="18"/>
+    <w:bookmarkEnd w:id="19"/>
     <w:p>
       <w:pPr>
         <w:rPr>
@@ -11692,8 +11807,8 @@
           <w:color w:val="000000"/>
         </w:rPr>
       </w:pPr>
-      <w:bookmarkStart w:id="19" w:name="OLE_LINK94"/>
-      <w:bookmarkStart w:id="20" w:name="OLE_LINK95"/>
+      <w:bookmarkStart w:id="20" w:name="OLE_LINK94"/>
+      <w:bookmarkStart w:id="21" w:name="OLE_LINK95"/>
       <w:r>
         <w:rPr>
           <w:rFonts w:ascii="Consolas" w:hAnsi="Consolas" w:cs="Consolas"/>
@@ -11809,8 +11924,8 @@
         <w:t>}</w:t>
       </w:r>
     </w:p>
-    <w:bookmarkEnd w:id="19"/>
     <w:bookmarkEnd w:id="20"/>
+    <w:bookmarkEnd w:id="21"/>
     <w:p>
       <w:pPr>
         <w:rPr>
@@ -12618,10 +12733,10 @@
           <w:color w:val="000000"/>
         </w:rPr>
       </w:pPr>
-      <w:bookmarkStart w:id="21" w:name="OLE_LINK96"/>
-      <w:bookmarkStart w:id="22" w:name="OLE_LINK97"/>
-      <w:bookmarkStart w:id="23" w:name="OLE_LINK1"/>
-      <w:bookmarkStart w:id="24" w:name="OLE_LINK2"/>
+      <w:bookmarkStart w:id="22" w:name="OLE_LINK96"/>
+      <w:bookmarkStart w:id="23" w:name="OLE_LINK97"/>
+      <w:bookmarkStart w:id="24" w:name="OLE_LINK1"/>
+      <w:bookmarkStart w:id="25" w:name="OLE_LINK2"/>
       <w:r>
         <w:rPr>
           <w:rFonts w:ascii="Consolas" w:hAnsi="Consolas" w:cs="Consolas"/>
@@ -13143,10 +13258,10 @@
         <w:t>}</w:t>
       </w:r>
     </w:p>
-    <w:bookmarkEnd w:id="21"/>
     <w:bookmarkEnd w:id="22"/>
     <w:bookmarkEnd w:id="23"/>
     <w:bookmarkEnd w:id="24"/>
+    <w:bookmarkEnd w:id="25"/>
     <w:p>
       <w:pPr>
         <w:rPr>
@@ -14271,14 +14386,14 @@
         <w:keepLines/>
         <w:ind w:left="0"/>
       </w:pPr>
-      <w:bookmarkStart w:id="25" w:name="_Toc510548946"/>
-      <w:bookmarkStart w:id="26" w:name="_Toc526092457"/>
+      <w:bookmarkStart w:id="26" w:name="_Toc510548946"/>
+      <w:bookmarkStart w:id="27" w:name="_Toc528220053"/>
       <w:r>
         <w:lastRenderedPageBreak/>
         <w:t>LINQ (Language In-Line Query)</w:t>
       </w:r>
-      <w:bookmarkEnd w:id="25"/>
       <w:bookmarkEnd w:id="26"/>
+      <w:bookmarkEnd w:id="27"/>
     </w:p>
     <w:p>
       <w:pPr>
@@ -15734,13 +15849,13 @@
         <w:pStyle w:val="Overskrift2"/>
         <w:ind w:left="0"/>
       </w:pPr>
-      <w:bookmarkStart w:id="27" w:name="_Toc510548948"/>
-      <w:bookmarkStart w:id="28" w:name="_Toc526092458"/>
+      <w:bookmarkStart w:id="28" w:name="_Toc510548948"/>
+      <w:bookmarkStart w:id="29" w:name="_Toc528220054"/>
       <w:r>
         <w:t>Sample Data</w:t>
       </w:r>
-      <w:bookmarkEnd w:id="27"/>
       <w:bookmarkEnd w:id="28"/>
+      <w:bookmarkEnd w:id="29"/>
     </w:p>
     <w:p>
       <w:pPr>
@@ -16975,16 +17090,16 @@
         <w:pStyle w:val="Overskrift2"/>
         <w:ind w:left="0"/>
       </w:pPr>
-      <w:bookmarkStart w:id="29" w:name="_Toc510548949"/>
-      <w:bookmarkStart w:id="30" w:name="_Toc526092459"/>
+      <w:bookmarkStart w:id="30" w:name="_Toc510548949"/>
+      <w:bookmarkStart w:id="31" w:name="_Toc528220055"/>
       <w:r>
         <w:t>Selection</w:t>
       </w:r>
       <w:r>
         <w:t xml:space="preserve"> – single property</w:t>
       </w:r>
-      <w:bookmarkEnd w:id="29"/>
       <w:bookmarkEnd w:id="30"/>
+      <w:bookmarkEnd w:id="31"/>
     </w:p>
     <w:p>
       <w:pPr>
@@ -18118,13 +18233,13 @@
         <w:pStyle w:val="Overskrift2"/>
         <w:ind w:left="0"/>
       </w:pPr>
-      <w:bookmarkStart w:id="31" w:name="_Toc510548950"/>
-      <w:bookmarkStart w:id="32" w:name="_Toc526092460"/>
+      <w:bookmarkStart w:id="32" w:name="_Toc510548950"/>
+      <w:bookmarkStart w:id="33" w:name="_Toc528220056"/>
       <w:r>
         <w:t>Selection – several properties</w:t>
       </w:r>
-      <w:bookmarkEnd w:id="31"/>
       <w:bookmarkEnd w:id="32"/>
+      <w:bookmarkEnd w:id="33"/>
     </w:p>
     <w:p>
       <w:pPr>
@@ -18684,7 +18799,7 @@
           <w:color w:val="000000"/>
         </w:rPr>
       </w:pPr>
-      <w:bookmarkStart w:id="33" w:name="OLE_LINK75"/>
+      <w:bookmarkStart w:id="34" w:name="OLE_LINK75"/>
       <w:r>
         <w:rPr>
           <w:rFonts w:ascii="Consolas" w:hAnsi="Consolas" w:cs="Consolas"/>
@@ -18866,7 +18981,7 @@
         <w:t>}</w:t>
       </w:r>
     </w:p>
-    <w:bookmarkEnd w:id="33"/>
+    <w:bookmarkEnd w:id="34"/>
     <w:p>
       <w:pPr>
         <w:rPr>
@@ -19679,13 +19794,13 @@
         <w:pStyle w:val="Overskrift2"/>
         <w:ind w:left="0"/>
       </w:pPr>
-      <w:bookmarkStart w:id="34" w:name="_Toc510548951"/>
-      <w:bookmarkStart w:id="35" w:name="_Toc526092461"/>
+      <w:bookmarkStart w:id="35" w:name="_Toc510548951"/>
+      <w:bookmarkStart w:id="36" w:name="_Toc528220057"/>
       <w:r>
         <w:t>Selection – collections containing collections</w:t>
       </w:r>
-      <w:bookmarkEnd w:id="34"/>
       <w:bookmarkEnd w:id="35"/>
+      <w:bookmarkEnd w:id="36"/>
     </w:p>
     <w:p>
       <w:pPr>
@@ -20755,13 +20870,13 @@
         <w:pStyle w:val="Overskrift2"/>
         <w:ind w:left="0"/>
       </w:pPr>
-      <w:bookmarkStart w:id="36" w:name="_Toc510548952"/>
-      <w:bookmarkStart w:id="37" w:name="_Toc526092462"/>
+      <w:bookmarkStart w:id="37" w:name="_Toc510548952"/>
+      <w:bookmarkStart w:id="38" w:name="_Toc528220058"/>
       <w:r>
         <w:t>Filtering</w:t>
       </w:r>
-      <w:bookmarkEnd w:id="36"/>
       <w:bookmarkEnd w:id="37"/>
+      <w:bookmarkEnd w:id="38"/>
     </w:p>
     <w:p>
       <w:pPr>
@@ -21140,8 +21255,8 @@
           <w:color w:val="000000"/>
         </w:rPr>
       </w:pPr>
-      <w:bookmarkStart w:id="38" w:name="OLE_LINK71"/>
-      <w:bookmarkStart w:id="39" w:name="OLE_LINK72"/>
+      <w:bookmarkStart w:id="39" w:name="OLE_LINK71"/>
+      <w:bookmarkStart w:id="40" w:name="OLE_LINK72"/>
       <w:r>
         <w:rPr>
           <w:rFonts w:ascii="Consolas" w:hAnsi="Consolas" w:cs="Consolas"/>
@@ -21160,8 +21275,8 @@
         </w:rPr>
         <w:t xml:space="preserve"> (m.Year &lt; 1996 &amp;&amp; m.Year &gt; 1980)</w:t>
       </w:r>
-      <w:bookmarkEnd w:id="38"/>
       <w:bookmarkEnd w:id="39"/>
+      <w:bookmarkEnd w:id="40"/>
     </w:p>
     <w:p>
       <w:pPr>
@@ -21277,13 +21392,13 @@
         <w:pStyle w:val="Overskrift2"/>
         <w:ind w:left="0"/>
       </w:pPr>
-      <w:bookmarkStart w:id="40" w:name="_Toc510548953"/>
-      <w:bookmarkStart w:id="41" w:name="_Toc526092463"/>
+      <w:bookmarkStart w:id="41" w:name="_Toc510548953"/>
+      <w:bookmarkStart w:id="42" w:name="_Toc528220059"/>
       <w:r>
         <w:t>Ordering</w:t>
       </w:r>
-      <w:bookmarkEnd w:id="40"/>
       <w:bookmarkEnd w:id="41"/>
+      <w:bookmarkEnd w:id="42"/>
     </w:p>
     <w:p>
       <w:pPr>
@@ -21832,13 +21947,13 @@
         <w:pStyle w:val="Overskrift2"/>
         <w:ind w:left="0"/>
       </w:pPr>
-      <w:bookmarkStart w:id="42" w:name="_Toc510548954"/>
-      <w:bookmarkStart w:id="43" w:name="_Toc526092464"/>
+      <w:bookmarkStart w:id="43" w:name="_Toc510548954"/>
+      <w:bookmarkStart w:id="44" w:name="_Toc528220060"/>
       <w:r>
         <w:t>Aggregation functions</w:t>
       </w:r>
-      <w:bookmarkEnd w:id="42"/>
       <w:bookmarkEnd w:id="43"/>
+      <w:bookmarkEnd w:id="44"/>
     </w:p>
     <w:p>
       <w:pPr>
@@ -22761,13 +22876,13 @@
         <w:pStyle w:val="Overskrift2"/>
         <w:ind w:left="0"/>
       </w:pPr>
-      <w:bookmarkStart w:id="44" w:name="_Toc510548955"/>
-      <w:bookmarkStart w:id="45" w:name="_Toc526092465"/>
+      <w:bookmarkStart w:id="45" w:name="_Toc510548955"/>
+      <w:bookmarkStart w:id="46" w:name="_Toc528220061"/>
       <w:r>
         <w:t>Joining</w:t>
       </w:r>
-      <w:bookmarkEnd w:id="44"/>
       <w:bookmarkEnd w:id="45"/>
+      <w:bookmarkEnd w:id="46"/>
     </w:p>
     <w:p>
       <w:pPr>
@@ -22894,8 +23009,8 @@
           <w:color w:val="000000"/>
         </w:rPr>
       </w:pPr>
-      <w:bookmarkStart w:id="46" w:name="OLE_LINK98"/>
-      <w:bookmarkStart w:id="47" w:name="OLE_LINK99"/>
+      <w:bookmarkStart w:id="47" w:name="OLE_LINK98"/>
+      <w:bookmarkStart w:id="48" w:name="OLE_LINK99"/>
       <w:r>
         <w:rPr>
           <w:rFonts w:ascii="Consolas" w:hAnsi="Consolas" w:cs="Consolas"/>
@@ -23124,8 +23239,8 @@
         <w:t xml:space="preserve"> m.Title;</w:t>
       </w:r>
     </w:p>
-    <w:bookmarkEnd w:id="46"/>
     <w:bookmarkEnd w:id="47"/>
+    <w:bookmarkEnd w:id="48"/>
     <w:p>
       <w:pPr>
         <w:rPr>
@@ -23524,13 +23639,13 @@
         <w:pStyle w:val="Overskrift2"/>
         <w:ind w:left="0"/>
       </w:pPr>
-      <w:bookmarkStart w:id="48" w:name="_Toc510548956"/>
-      <w:bookmarkStart w:id="49" w:name="_Toc526092466"/>
+      <w:bookmarkStart w:id="49" w:name="_Toc510548956"/>
+      <w:bookmarkStart w:id="50" w:name="_Toc528220062"/>
       <w:r>
         <w:t>Deferred evaluation</w:t>
       </w:r>
-      <w:bookmarkEnd w:id="48"/>
       <w:bookmarkEnd w:id="49"/>
+      <w:bookmarkEnd w:id="50"/>
     </w:p>
     <w:p>
       <w:pPr>
@@ -24994,12 +25109,12 @@
         <w:pStyle w:val="Overskrift2"/>
         <w:ind w:left="0"/>
       </w:pPr>
-      <w:bookmarkStart w:id="50" w:name="_Toc526092467"/>
+      <w:bookmarkStart w:id="51" w:name="_Toc528220063"/>
       <w:r>
         <w:lastRenderedPageBreak/>
         <w:t>The Fluent syntax</w:t>
       </w:r>
-      <w:bookmarkEnd w:id="50"/>
+      <w:bookmarkEnd w:id="51"/>
     </w:p>
     <w:p>
       <w:pPr>
@@ -29012,12 +29127,12 @@
         <w:pStyle w:val="Overskrift1"/>
         <w:ind w:left="0"/>
       </w:pPr>
-      <w:bookmarkStart w:id="51" w:name="_Toc526092468"/>
+      <w:bookmarkStart w:id="52" w:name="_Toc528220064"/>
       <w:r>
         <w:lastRenderedPageBreak/>
         <w:t>Exercises</w:t>
       </w:r>
-      <w:bookmarkEnd w:id="51"/>
+      <w:bookmarkEnd w:id="52"/>
     </w:p>
     <w:p>
       <w:pPr>
@@ -29104,16 +29219,16 @@
                 <w:lang w:eastAsia="da-DK"/>
               </w:rPr>
             </w:pPr>
-            <w:bookmarkStart w:id="52" w:name="_Toc510676417"/>
-            <w:bookmarkStart w:id="53" w:name="_Toc526092469"/>
+            <w:bookmarkStart w:id="53" w:name="_Toc510676417"/>
+            <w:bookmarkStart w:id="54" w:name="_Toc528220065"/>
             <w:r>
               <w:rPr>
                 <w:lang w:eastAsia="da-DK"/>
               </w:rPr>
               <w:t>PRO.3.1</w:t>
             </w:r>
-            <w:bookmarkEnd w:id="52"/>
             <w:bookmarkEnd w:id="53"/>
+            <w:bookmarkEnd w:id="54"/>
           </w:p>
           <w:p>
             <w:pPr>
@@ -29939,16 +30054,16 @@
                 <w:lang w:eastAsia="da-DK"/>
               </w:rPr>
             </w:pPr>
-            <w:bookmarkStart w:id="54" w:name="_Toc510676418"/>
-            <w:bookmarkStart w:id="55" w:name="_Toc526092470"/>
+            <w:bookmarkStart w:id="55" w:name="_Toc510676418"/>
+            <w:bookmarkStart w:id="56" w:name="_Toc528220066"/>
             <w:r>
               <w:rPr>
                 <w:lang w:eastAsia="da-DK"/>
               </w:rPr>
               <w:t>PRO.3.2</w:t>
             </w:r>
-            <w:bookmarkEnd w:id="54"/>
             <w:bookmarkEnd w:id="55"/>
+            <w:bookmarkEnd w:id="56"/>
           </w:p>
           <w:p>
             <w:pPr>
@@ -30862,16 +30977,16 @@
                 <w:lang w:eastAsia="da-DK"/>
               </w:rPr>
             </w:pPr>
-            <w:bookmarkStart w:id="56" w:name="_Toc510676419"/>
-            <w:bookmarkStart w:id="57" w:name="_Toc526092471"/>
+            <w:bookmarkStart w:id="57" w:name="_Toc510676419"/>
+            <w:bookmarkStart w:id="58" w:name="_Toc528220067"/>
             <w:r>
               <w:rPr>
                 <w:lang w:eastAsia="da-DK"/>
               </w:rPr>
               <w:t>PRO.3.3</w:t>
             </w:r>
-            <w:bookmarkEnd w:id="56"/>
             <w:bookmarkEnd w:id="57"/>
+            <w:bookmarkEnd w:id="58"/>
           </w:p>
           <w:p>
             <w:pPr>
@@ -32112,16 +32227,16 @@
                 <w:lang w:eastAsia="da-DK"/>
               </w:rPr>
             </w:pPr>
-            <w:bookmarkStart w:id="58" w:name="_Toc510676420"/>
-            <w:bookmarkStart w:id="59" w:name="_Toc526092472"/>
+            <w:bookmarkStart w:id="59" w:name="_Toc510676420"/>
+            <w:bookmarkStart w:id="60" w:name="_Toc528220068"/>
             <w:r>
               <w:rPr>
                 <w:lang w:eastAsia="da-DK"/>
               </w:rPr>
               <w:t>PRO.3.4</w:t>
             </w:r>
-            <w:bookmarkEnd w:id="58"/>
             <w:bookmarkEnd w:id="59"/>
+            <w:bookmarkEnd w:id="60"/>
           </w:p>
           <w:p>
             <w:pPr>
@@ -32654,8 +32769,8 @@
                 <w:lang w:eastAsia="da-DK"/>
               </w:rPr>
             </w:pPr>
-            <w:bookmarkStart w:id="60" w:name="OLE_LINK3"/>
-            <w:bookmarkStart w:id="61" w:name="OLE_LINK4"/>
+            <w:bookmarkStart w:id="61" w:name="OLE_LINK3"/>
+            <w:bookmarkStart w:id="62" w:name="OLE_LINK4"/>
             <w:r>
               <w:rPr>
                 <w:rFonts w:ascii="Calibri" w:eastAsia="Times New Roman" w:hAnsi="Calibri" w:cs="Times New Roman"/>
@@ -32667,8 +32782,8 @@
               <w:t>The names of all drinks.</w:t>
             </w:r>
           </w:p>
-          <w:bookmarkEnd w:id="60"/>
           <w:bookmarkEnd w:id="61"/>
+          <w:bookmarkEnd w:id="62"/>
           <w:p>
             <w:pPr>
               <w:widowControl/>
@@ -32720,8 +32835,8 @@
               </w:rPr>
               <w:t xml:space="preserve">The </w:t>
             </w:r>
-            <w:bookmarkStart w:id="62" w:name="OLE_LINK7"/>
-            <w:bookmarkStart w:id="63" w:name="OLE_LINK8"/>
+            <w:bookmarkStart w:id="63" w:name="OLE_LINK7"/>
+            <w:bookmarkStart w:id="64" w:name="OLE_LINK8"/>
             <w:r>
               <w:rPr>
                 <w:rFonts w:ascii="Calibri" w:eastAsia="Times New Roman" w:hAnsi="Calibri" w:cs="Times New Roman"/>
@@ -32732,8 +32847,8 @@
               </w:rPr>
               <w:t>name, alcohol part and alcohol amount for all drinks with alcohol</w:t>
             </w:r>
-            <w:bookmarkEnd w:id="62"/>
             <w:bookmarkEnd w:id="63"/>
+            <w:bookmarkEnd w:id="64"/>
             <w:r>
               <w:rPr>
                 <w:rFonts w:ascii="Calibri" w:eastAsia="Times New Roman" w:hAnsi="Calibri" w:cs="Times New Roman"/>
@@ -32848,8 +32963,8 @@
               </w:rPr>
               <w:t xml:space="preserve">The </w:t>
             </w:r>
-            <w:bookmarkStart w:id="64" w:name="OLE_LINK9"/>
-            <w:bookmarkStart w:id="65" w:name="OLE_LINK10"/>
+            <w:bookmarkStart w:id="65" w:name="OLE_LINK9"/>
+            <w:bookmarkStart w:id="66" w:name="OLE_LINK10"/>
             <w:r>
               <w:rPr>
                 <w:rFonts w:ascii="Calibri" w:eastAsia="Times New Roman" w:hAnsi="Calibri" w:cs="Times New Roman"/>
@@ -32860,8 +32975,8 @@
               </w:rPr>
               <w:t xml:space="preserve">name and alcohol amount of each drink, grouped by name of alcohol part </w:t>
             </w:r>
-            <w:bookmarkEnd w:id="64"/>
             <w:bookmarkEnd w:id="65"/>
+            <w:bookmarkEnd w:id="66"/>
             <w:r>
               <w:rPr>
                 <w:rFonts w:ascii="Calibri" w:eastAsia="Times New Roman" w:hAnsi="Calibri" w:cs="Times New Roman"/>
@@ -33057,22 +33172,22 @@
                 <w:lang w:eastAsia="da-DK"/>
               </w:rPr>
             </w:pPr>
-            <w:bookmarkStart w:id="66" w:name="_Toc510676421"/>
-            <w:bookmarkStart w:id="67" w:name="_Toc526092473"/>
+            <w:bookmarkStart w:id="67" w:name="_Toc510676421"/>
+            <w:bookmarkStart w:id="68" w:name="_Toc528220069"/>
             <w:r>
               <w:rPr>
                 <w:lang w:eastAsia="da-DK"/>
               </w:rPr>
               <w:t>PRO.3.</w:t>
             </w:r>
-            <w:bookmarkEnd w:id="66"/>
+            <w:bookmarkEnd w:id="67"/>
             <w:r>
               <w:rPr>
                 <w:lang w:eastAsia="da-DK"/>
               </w:rPr>
               <w:t>5</w:t>
             </w:r>
-            <w:bookmarkEnd w:id="67"/>
+            <w:bookmarkEnd w:id="68"/>
           </w:p>
           <w:p>
             <w:pPr>
@@ -34077,22 +34192,22 @@
                 <w:lang w:eastAsia="da-DK"/>
               </w:rPr>
             </w:pPr>
-            <w:bookmarkStart w:id="68" w:name="_Toc510676422"/>
-            <w:bookmarkStart w:id="69" w:name="_Toc526092474"/>
+            <w:bookmarkStart w:id="69" w:name="_Toc510676422"/>
+            <w:bookmarkStart w:id="70" w:name="_Toc528220070"/>
             <w:r>
               <w:rPr>
                 <w:lang w:eastAsia="da-DK"/>
               </w:rPr>
               <w:t>PRO.3.</w:t>
             </w:r>
-            <w:bookmarkEnd w:id="68"/>
+            <w:bookmarkEnd w:id="69"/>
             <w:r>
               <w:rPr>
                 <w:lang w:eastAsia="da-DK"/>
               </w:rPr>
               <w:t>6</w:t>
             </w:r>
-            <w:bookmarkEnd w:id="69"/>
+            <w:bookmarkEnd w:id="70"/>
           </w:p>
           <w:p>
             <w:pPr>
@@ -34796,8 +34911,8 @@
                 <w:lang w:eastAsia="da-DK"/>
               </w:rPr>
             </w:pPr>
-            <w:bookmarkStart w:id="70" w:name="_Toc510676423"/>
-            <w:bookmarkStart w:id="71" w:name="_Toc526092475"/>
+            <w:bookmarkStart w:id="71" w:name="_Toc510676423"/>
+            <w:bookmarkStart w:id="72" w:name="_Toc528220071"/>
             <w:r>
               <w:rPr>
                 <w:lang w:eastAsia="da-DK"/>
@@ -34810,8 +34925,8 @@
               </w:rPr>
               <w:t>7</w:t>
             </w:r>
-            <w:bookmarkEnd w:id="70"/>
             <w:bookmarkEnd w:id="71"/>
+            <w:bookmarkEnd w:id="72"/>
           </w:p>
           <w:p>
             <w:pPr>
@@ -35813,12 +35928,14 @@
                 <w:lang w:eastAsia="da-DK"/>
               </w:rPr>
             </w:pPr>
+            <w:bookmarkStart w:id="73" w:name="_Toc528220072"/>
             <w:r>
               <w:rPr>
                 <w:lang w:eastAsia="da-DK"/>
               </w:rPr>
               <w:t>PRO.3.8</w:t>
             </w:r>
+            <w:bookmarkEnd w:id="73"/>
           </w:p>
           <w:p>
             <w:pPr>
@@ -36293,27 +36410,7 @@
                 <w:szCs w:val="24"/>
                 <w:lang w:eastAsia="da-DK"/>
               </w:rPr>
-              <w:t>(</w:t>
-            </w:r>
-            <w:r>
-              <w:rPr>
-                <w:rFonts w:ascii="Calibri" w:eastAsia="Times New Roman" w:hAnsi="Calibri" w:cs="Times New Roman"/>
-                <w:color w:val="00000A"/>
-                <w:sz w:val="24"/>
-                <w:szCs w:val="24"/>
-                <w:lang w:eastAsia="da-DK"/>
-              </w:rPr>
-              <w:t>using the Fluent syntax</w:t>
-            </w:r>
-            <w:r>
-              <w:rPr>
-                <w:rFonts w:ascii="Calibri" w:eastAsia="Times New Roman" w:hAnsi="Calibri" w:cs="Times New Roman"/>
-                <w:color w:val="00000A"/>
-                <w:sz w:val="24"/>
-                <w:szCs w:val="24"/>
-                <w:lang w:eastAsia="da-DK"/>
-              </w:rPr>
-              <w:t xml:space="preserve">) </w:t>
+              <w:t xml:space="preserve">(using the Fluent syntax) </w:t>
             </w:r>
             <w:r>
               <w:rPr>
@@ -36665,12 +36762,14 @@
                 <w:lang w:eastAsia="da-DK"/>
               </w:rPr>
             </w:pPr>
+            <w:bookmarkStart w:id="74" w:name="_Toc528220073"/>
             <w:r>
               <w:rPr>
                 <w:lang w:eastAsia="da-DK"/>
               </w:rPr>
               <w:t>PRO.3.9</w:t>
             </w:r>
+            <w:bookmarkEnd w:id="74"/>
           </w:p>
           <w:p>
             <w:pPr>
@@ -37711,8 +37810,6 @@
               </w:rPr>
               <w:t xml:space="preserve"> (difficult!)</w:t>
             </w:r>
-            <w:bookmarkStart w:id="72" w:name="_GoBack"/>
-            <w:bookmarkEnd w:id="72"/>
           </w:p>
           <w:p>
             <w:pPr>
@@ -38475,6 +38572,7 @@
         <w:docPartUnique/>
       </w:docPartObj>
     </w:sdtPr>
+    <w:sdtEndPr/>
     <w:sdtContent>
       <w:p>
         <w:pPr>
@@ -38495,7 +38593,7 @@
             <w:noProof/>
             <w:lang w:val="da-DK"/>
           </w:rPr>
-          <w:t>37</w:t>
+          <w:t>2</w:t>
         </w:r>
         <w:r>
           <w:fldChar w:fldCharType="end"/>
@@ -42731,7 +42829,7 @@
 </file>
 
 <file path=customXml/itemProps2.xml><?xml version="1.0" encoding="utf-8"?>
-<ds:datastoreItem xmlns:ds="http://schemas.openxmlformats.org/officeDocument/2006/customXml" ds:itemID="{10F15FAB-FB7E-4FAC-B07B-F91EC6139343}">
+<ds:datastoreItem xmlns:ds="http://schemas.openxmlformats.org/officeDocument/2006/customXml" ds:itemID="{DF1D44D1-57D6-46BE-B2F5-EF0E27B0DCA7}">
   <ds:schemaRefs>
     <ds:schemaRef ds:uri="http://schemas.openxmlformats.org/officeDocument/2006/bibliography"/>
   </ds:schemaRefs>

</xml_diff>

<commit_message>
Added a solved version of InvoiceGenerator project.
Plus a couple of very minor updates.
</commit_message>
<xml_diff>
--- a/Chap/Prog03/Prog03.docx
+++ b/Chap/Prog03/Prog03.docx
@@ -361,9 +361,7 @@
       </w:pPr>
     </w:p>
     <w:bookmarkStart w:id="0" w:name="The_Programming_Process"/>
-    <w:bookmarkStart w:id="1" w:name="_GoBack"/>
     <w:bookmarkEnd w:id="0"/>
-    <w:bookmarkEnd w:id="1"/>
     <w:p>
       <w:pPr>
         <w:pStyle w:val="Indholdsfortegnelse1"/>
@@ -2188,12 +2186,12 @@
         <w:pStyle w:val="Overskrift1"/>
         <w:ind w:left="0"/>
       </w:pPr>
-      <w:bookmarkStart w:id="2" w:name="_Toc528220046"/>
+      <w:bookmarkStart w:id="1" w:name="_Toc528220046"/>
       <w:r>
         <w:lastRenderedPageBreak/>
         <w:t>Introduction</w:t>
       </w:r>
-      <w:bookmarkEnd w:id="2"/>
+      <w:bookmarkEnd w:id="1"/>
     </w:p>
     <w:p>
       <w:pPr>
@@ -2741,12 +2739,12 @@
         <w:pStyle w:val="Overskrift1"/>
         <w:ind w:left="0"/>
       </w:pPr>
-      <w:bookmarkStart w:id="3" w:name="_Toc528220047"/>
+      <w:bookmarkStart w:id="2" w:name="_Toc528220047"/>
       <w:r>
         <w:lastRenderedPageBreak/>
         <w:t>Run-time complexity</w:t>
       </w:r>
-      <w:bookmarkEnd w:id="3"/>
+      <w:bookmarkEnd w:id="2"/>
     </w:p>
     <w:p>
       <w:pPr>
@@ -3083,8 +3081,8 @@
           <w:color w:val="000000"/>
         </w:rPr>
       </w:pPr>
-      <w:bookmarkStart w:id="4" w:name="OLE_LINK88"/>
-      <w:bookmarkStart w:id="5" w:name="OLE_LINK89"/>
+      <w:bookmarkStart w:id="3" w:name="OLE_LINK88"/>
+      <w:bookmarkStart w:id="4" w:name="OLE_LINK89"/>
       <w:r>
         <w:rPr>
           <w:rFonts w:ascii="Consolas" w:hAnsi="Consolas" w:cs="Consolas"/>
@@ -3512,8 +3510,8 @@
         <w:t>}</w:t>
       </w:r>
     </w:p>
+    <w:bookmarkEnd w:id="3"/>
     <w:bookmarkEnd w:id="4"/>
-    <w:bookmarkEnd w:id="5"/>
     <w:p>
       <w:pPr>
         <w:rPr>
@@ -6123,16 +6121,16 @@
         <w:pStyle w:val="Overskrift1"/>
         <w:ind w:left="0"/>
       </w:pPr>
-      <w:bookmarkStart w:id="6" w:name="_Toc510548941"/>
-      <w:bookmarkStart w:id="7" w:name="_Toc528220048"/>
+      <w:bookmarkStart w:id="5" w:name="_Toc510548941"/>
+      <w:bookmarkStart w:id="6" w:name="_Toc528220048"/>
       <w:r>
         <w:t xml:space="preserve">Data </w:t>
       </w:r>
+      <w:bookmarkEnd w:id="5"/>
+      <w:r>
+        <w:t>Structures revisited</w:t>
+      </w:r>
       <w:bookmarkEnd w:id="6"/>
-      <w:r>
-        <w:t>Structures revisited</w:t>
-      </w:r>
-      <w:bookmarkEnd w:id="7"/>
     </w:p>
     <w:p>
       <w:pPr>
@@ -6247,13 +6245,13 @@
         <w:pStyle w:val="Overskrift2"/>
         <w:ind w:left="0"/>
       </w:pPr>
-      <w:bookmarkStart w:id="8" w:name="_Toc510548942"/>
-      <w:bookmarkStart w:id="9" w:name="_Toc528220049"/>
+      <w:bookmarkStart w:id="7" w:name="_Toc510548942"/>
+      <w:bookmarkStart w:id="8" w:name="_Toc528220049"/>
       <w:r>
         <w:t>The LinkedList class</w:t>
       </w:r>
+      <w:bookmarkEnd w:id="7"/>
       <w:bookmarkEnd w:id="8"/>
-      <w:bookmarkEnd w:id="9"/>
     </w:p>
     <w:p>
       <w:pPr>
@@ -8409,13 +8407,13 @@
         <w:pStyle w:val="Overskrift2"/>
         <w:ind w:left="0"/>
       </w:pPr>
-      <w:bookmarkStart w:id="10" w:name="_Toc510548943"/>
-      <w:bookmarkStart w:id="11" w:name="_Toc528220050"/>
+      <w:bookmarkStart w:id="9" w:name="_Toc510548943"/>
+      <w:bookmarkStart w:id="10" w:name="_Toc528220050"/>
       <w:r>
         <w:t>The Queue and Stack class</w:t>
       </w:r>
+      <w:bookmarkEnd w:id="9"/>
       <w:bookmarkEnd w:id="10"/>
-      <w:bookmarkEnd w:id="11"/>
     </w:p>
     <w:p>
       <w:pPr>
@@ -9418,8 +9416,8 @@
         <w:pStyle w:val="Overskrift2"/>
         <w:ind w:left="0"/>
       </w:pPr>
-      <w:bookmarkStart w:id="12" w:name="_Toc510548944"/>
-      <w:bookmarkStart w:id="13" w:name="_Toc528220051"/>
+      <w:bookmarkStart w:id="11" w:name="_Toc510548944"/>
+      <w:bookmarkStart w:id="12" w:name="_Toc528220051"/>
       <w:r>
         <w:t xml:space="preserve">The </w:t>
       </w:r>
@@ -9429,8 +9427,8 @@
       <w:r>
         <w:t xml:space="preserve"> class</w:t>
       </w:r>
+      <w:bookmarkEnd w:id="11"/>
       <w:bookmarkEnd w:id="12"/>
-      <w:bookmarkEnd w:id="13"/>
     </w:p>
     <w:p>
       <w:pPr>
@@ -10304,13 +10302,13 @@
         <w:pStyle w:val="Overskrift1"/>
         <w:ind w:left="0"/>
       </w:pPr>
-      <w:bookmarkStart w:id="14" w:name="_Toc510548945"/>
-      <w:bookmarkStart w:id="15" w:name="_Toc528220052"/>
+      <w:bookmarkStart w:id="13" w:name="_Toc510548945"/>
+      <w:bookmarkStart w:id="14" w:name="_Toc528220052"/>
       <w:r>
         <w:t>Recursion – iteration without loops</w:t>
       </w:r>
+      <w:bookmarkEnd w:id="13"/>
       <w:bookmarkEnd w:id="14"/>
-      <w:bookmarkEnd w:id="15"/>
     </w:p>
     <w:p>
       <w:pPr>
@@ -10370,8 +10368,8 @@
           <w:color w:val="000000"/>
         </w:rPr>
       </w:pPr>
-      <w:bookmarkStart w:id="16" w:name="OLE_LINK90"/>
-      <w:bookmarkStart w:id="17" w:name="OLE_LINK91"/>
+      <w:bookmarkStart w:id="15" w:name="OLE_LINK90"/>
+      <w:bookmarkStart w:id="16" w:name="OLE_LINK91"/>
       <w:r>
         <w:rPr>
           <w:rFonts w:ascii="Consolas" w:hAnsi="Consolas" w:cs="Consolas"/>
@@ -10509,8 +10507,8 @@
         <w:t>}</w:t>
       </w:r>
     </w:p>
+    <w:bookmarkEnd w:id="15"/>
     <w:bookmarkEnd w:id="16"/>
-    <w:bookmarkEnd w:id="17"/>
     <w:p>
       <w:pPr>
         <w:rPr>
@@ -10555,8 +10553,8 @@
           <w:color w:val="000000"/>
         </w:rPr>
       </w:pPr>
-      <w:bookmarkStart w:id="18" w:name="OLE_LINK92"/>
-      <w:bookmarkStart w:id="19" w:name="OLE_LINK93"/>
+      <w:bookmarkStart w:id="17" w:name="OLE_LINK92"/>
+      <w:bookmarkStart w:id="18" w:name="OLE_LINK93"/>
       <w:r>
         <w:rPr>
           <w:rFonts w:ascii="Consolas" w:hAnsi="Consolas" w:cs="Consolas"/>
@@ -10783,8 +10781,8 @@
         <w:t>}</w:t>
       </w:r>
     </w:p>
+    <w:bookmarkEnd w:id="17"/>
     <w:bookmarkEnd w:id="18"/>
-    <w:bookmarkEnd w:id="19"/>
     <w:p>
       <w:pPr>
         <w:rPr>
@@ -11807,8 +11805,8 @@
           <w:color w:val="000000"/>
         </w:rPr>
       </w:pPr>
-      <w:bookmarkStart w:id="20" w:name="OLE_LINK94"/>
-      <w:bookmarkStart w:id="21" w:name="OLE_LINK95"/>
+      <w:bookmarkStart w:id="19" w:name="OLE_LINK94"/>
+      <w:bookmarkStart w:id="20" w:name="OLE_LINK95"/>
       <w:r>
         <w:rPr>
           <w:rFonts w:ascii="Consolas" w:hAnsi="Consolas" w:cs="Consolas"/>
@@ -11924,8 +11922,8 @@
         <w:t>}</w:t>
       </w:r>
     </w:p>
+    <w:bookmarkEnd w:id="19"/>
     <w:bookmarkEnd w:id="20"/>
-    <w:bookmarkEnd w:id="21"/>
     <w:p>
       <w:pPr>
         <w:rPr>
@@ -12733,10 +12731,10 @@
           <w:color w:val="000000"/>
         </w:rPr>
       </w:pPr>
-      <w:bookmarkStart w:id="22" w:name="OLE_LINK96"/>
-      <w:bookmarkStart w:id="23" w:name="OLE_LINK97"/>
-      <w:bookmarkStart w:id="24" w:name="OLE_LINK1"/>
-      <w:bookmarkStart w:id="25" w:name="OLE_LINK2"/>
+      <w:bookmarkStart w:id="21" w:name="OLE_LINK96"/>
+      <w:bookmarkStart w:id="22" w:name="OLE_LINK97"/>
+      <w:bookmarkStart w:id="23" w:name="OLE_LINK1"/>
+      <w:bookmarkStart w:id="24" w:name="OLE_LINK2"/>
       <w:r>
         <w:rPr>
           <w:rFonts w:ascii="Consolas" w:hAnsi="Consolas" w:cs="Consolas"/>
@@ -13258,10 +13256,10 @@
         <w:t>}</w:t>
       </w:r>
     </w:p>
+    <w:bookmarkEnd w:id="21"/>
     <w:bookmarkEnd w:id="22"/>
     <w:bookmarkEnd w:id="23"/>
     <w:bookmarkEnd w:id="24"/>
-    <w:bookmarkEnd w:id="25"/>
     <w:p>
       <w:pPr>
         <w:rPr>
@@ -14386,14 +14384,14 @@
         <w:keepLines/>
         <w:ind w:left="0"/>
       </w:pPr>
-      <w:bookmarkStart w:id="26" w:name="_Toc510548946"/>
-      <w:bookmarkStart w:id="27" w:name="_Toc528220053"/>
+      <w:bookmarkStart w:id="25" w:name="_Toc510548946"/>
+      <w:bookmarkStart w:id="26" w:name="_Toc528220053"/>
       <w:r>
         <w:lastRenderedPageBreak/>
         <w:t>LINQ (Language In-Line Query)</w:t>
       </w:r>
+      <w:bookmarkEnd w:id="25"/>
       <w:bookmarkEnd w:id="26"/>
-      <w:bookmarkEnd w:id="27"/>
     </w:p>
     <w:p>
       <w:pPr>
@@ -15849,13 +15847,13 @@
         <w:pStyle w:val="Overskrift2"/>
         <w:ind w:left="0"/>
       </w:pPr>
-      <w:bookmarkStart w:id="28" w:name="_Toc510548948"/>
-      <w:bookmarkStart w:id="29" w:name="_Toc528220054"/>
+      <w:bookmarkStart w:id="27" w:name="_Toc510548948"/>
+      <w:bookmarkStart w:id="28" w:name="_Toc528220054"/>
       <w:r>
         <w:t>Sample Data</w:t>
       </w:r>
+      <w:bookmarkEnd w:id="27"/>
       <w:bookmarkEnd w:id="28"/>
-      <w:bookmarkEnd w:id="29"/>
     </w:p>
     <w:p>
       <w:pPr>
@@ -17090,16 +17088,16 @@
         <w:pStyle w:val="Overskrift2"/>
         <w:ind w:left="0"/>
       </w:pPr>
-      <w:bookmarkStart w:id="30" w:name="_Toc510548949"/>
-      <w:bookmarkStart w:id="31" w:name="_Toc528220055"/>
+      <w:bookmarkStart w:id="29" w:name="_Toc510548949"/>
+      <w:bookmarkStart w:id="30" w:name="_Toc528220055"/>
       <w:r>
         <w:t>Selection</w:t>
       </w:r>
       <w:r>
         <w:t xml:space="preserve"> – single property</w:t>
       </w:r>
+      <w:bookmarkEnd w:id="29"/>
       <w:bookmarkEnd w:id="30"/>
-      <w:bookmarkEnd w:id="31"/>
     </w:p>
     <w:p>
       <w:pPr>
@@ -18233,13 +18231,13 @@
         <w:pStyle w:val="Overskrift2"/>
         <w:ind w:left="0"/>
       </w:pPr>
-      <w:bookmarkStart w:id="32" w:name="_Toc510548950"/>
-      <w:bookmarkStart w:id="33" w:name="_Toc528220056"/>
+      <w:bookmarkStart w:id="31" w:name="_Toc510548950"/>
+      <w:bookmarkStart w:id="32" w:name="_Toc528220056"/>
       <w:r>
         <w:t>Selection – several properties</w:t>
       </w:r>
+      <w:bookmarkEnd w:id="31"/>
       <w:bookmarkEnd w:id="32"/>
-      <w:bookmarkEnd w:id="33"/>
     </w:p>
     <w:p>
       <w:pPr>
@@ -18799,7 +18797,7 @@
           <w:color w:val="000000"/>
         </w:rPr>
       </w:pPr>
-      <w:bookmarkStart w:id="34" w:name="OLE_LINK75"/>
+      <w:bookmarkStart w:id="33" w:name="OLE_LINK75"/>
       <w:r>
         <w:rPr>
           <w:rFonts w:ascii="Consolas" w:hAnsi="Consolas" w:cs="Consolas"/>
@@ -18981,7 +18979,7 @@
         <w:t>}</w:t>
       </w:r>
     </w:p>
-    <w:bookmarkEnd w:id="34"/>
+    <w:bookmarkEnd w:id="33"/>
     <w:p>
       <w:pPr>
         <w:rPr>
@@ -19794,13 +19792,13 @@
         <w:pStyle w:val="Overskrift2"/>
         <w:ind w:left="0"/>
       </w:pPr>
-      <w:bookmarkStart w:id="35" w:name="_Toc510548951"/>
-      <w:bookmarkStart w:id="36" w:name="_Toc528220057"/>
+      <w:bookmarkStart w:id="34" w:name="_Toc510548951"/>
+      <w:bookmarkStart w:id="35" w:name="_Toc528220057"/>
       <w:r>
         <w:t>Selection – collections containing collections</w:t>
       </w:r>
+      <w:bookmarkEnd w:id="34"/>
       <w:bookmarkEnd w:id="35"/>
-      <w:bookmarkEnd w:id="36"/>
     </w:p>
     <w:p>
       <w:pPr>
@@ -20870,13 +20868,13 @@
         <w:pStyle w:val="Overskrift2"/>
         <w:ind w:left="0"/>
       </w:pPr>
-      <w:bookmarkStart w:id="37" w:name="_Toc510548952"/>
-      <w:bookmarkStart w:id="38" w:name="_Toc528220058"/>
+      <w:bookmarkStart w:id="36" w:name="_Toc510548952"/>
+      <w:bookmarkStart w:id="37" w:name="_Toc528220058"/>
       <w:r>
         <w:t>Filtering</w:t>
       </w:r>
+      <w:bookmarkEnd w:id="36"/>
       <w:bookmarkEnd w:id="37"/>
-      <w:bookmarkEnd w:id="38"/>
     </w:p>
     <w:p>
       <w:pPr>
@@ -21255,8 +21253,8 @@
           <w:color w:val="000000"/>
         </w:rPr>
       </w:pPr>
-      <w:bookmarkStart w:id="39" w:name="OLE_LINK71"/>
-      <w:bookmarkStart w:id="40" w:name="OLE_LINK72"/>
+      <w:bookmarkStart w:id="38" w:name="OLE_LINK71"/>
+      <w:bookmarkStart w:id="39" w:name="OLE_LINK72"/>
       <w:r>
         <w:rPr>
           <w:rFonts w:ascii="Consolas" w:hAnsi="Consolas" w:cs="Consolas"/>
@@ -21275,8 +21273,8 @@
         </w:rPr>
         <w:t xml:space="preserve"> (m.Year &lt; 1996 &amp;&amp; m.Year &gt; 1980)</w:t>
       </w:r>
+      <w:bookmarkEnd w:id="38"/>
       <w:bookmarkEnd w:id="39"/>
-      <w:bookmarkEnd w:id="40"/>
     </w:p>
     <w:p>
       <w:pPr>
@@ -21392,13 +21390,13 @@
         <w:pStyle w:val="Overskrift2"/>
         <w:ind w:left="0"/>
       </w:pPr>
-      <w:bookmarkStart w:id="41" w:name="_Toc510548953"/>
-      <w:bookmarkStart w:id="42" w:name="_Toc528220059"/>
+      <w:bookmarkStart w:id="40" w:name="_Toc510548953"/>
+      <w:bookmarkStart w:id="41" w:name="_Toc528220059"/>
       <w:r>
         <w:t>Ordering</w:t>
       </w:r>
+      <w:bookmarkEnd w:id="40"/>
       <w:bookmarkEnd w:id="41"/>
-      <w:bookmarkEnd w:id="42"/>
     </w:p>
     <w:p>
       <w:pPr>
@@ -21947,13 +21945,13 @@
         <w:pStyle w:val="Overskrift2"/>
         <w:ind w:left="0"/>
       </w:pPr>
-      <w:bookmarkStart w:id="43" w:name="_Toc510548954"/>
-      <w:bookmarkStart w:id="44" w:name="_Toc528220060"/>
+      <w:bookmarkStart w:id="42" w:name="_Toc510548954"/>
+      <w:bookmarkStart w:id="43" w:name="_Toc528220060"/>
       <w:r>
         <w:t>Aggregation functions</w:t>
       </w:r>
+      <w:bookmarkEnd w:id="42"/>
       <w:bookmarkEnd w:id="43"/>
-      <w:bookmarkEnd w:id="44"/>
     </w:p>
     <w:p>
       <w:pPr>
@@ -22876,13 +22874,13 @@
         <w:pStyle w:val="Overskrift2"/>
         <w:ind w:left="0"/>
       </w:pPr>
-      <w:bookmarkStart w:id="45" w:name="_Toc510548955"/>
-      <w:bookmarkStart w:id="46" w:name="_Toc528220061"/>
+      <w:bookmarkStart w:id="44" w:name="_Toc510548955"/>
+      <w:bookmarkStart w:id="45" w:name="_Toc528220061"/>
       <w:r>
         <w:t>Joining</w:t>
       </w:r>
+      <w:bookmarkEnd w:id="44"/>
       <w:bookmarkEnd w:id="45"/>
-      <w:bookmarkEnd w:id="46"/>
     </w:p>
     <w:p>
       <w:pPr>
@@ -23009,8 +23007,8 @@
           <w:color w:val="000000"/>
         </w:rPr>
       </w:pPr>
-      <w:bookmarkStart w:id="47" w:name="OLE_LINK98"/>
-      <w:bookmarkStart w:id="48" w:name="OLE_LINK99"/>
+      <w:bookmarkStart w:id="46" w:name="OLE_LINK98"/>
+      <w:bookmarkStart w:id="47" w:name="OLE_LINK99"/>
       <w:r>
         <w:rPr>
           <w:rFonts w:ascii="Consolas" w:hAnsi="Consolas" w:cs="Consolas"/>
@@ -23239,8 +23237,8 @@
         <w:t xml:space="preserve"> m.Title;</w:t>
       </w:r>
     </w:p>
+    <w:bookmarkEnd w:id="46"/>
     <w:bookmarkEnd w:id="47"/>
-    <w:bookmarkEnd w:id="48"/>
     <w:p>
       <w:pPr>
         <w:rPr>
@@ -23639,13 +23637,13 @@
         <w:pStyle w:val="Overskrift2"/>
         <w:ind w:left="0"/>
       </w:pPr>
-      <w:bookmarkStart w:id="49" w:name="_Toc510548956"/>
-      <w:bookmarkStart w:id="50" w:name="_Toc528220062"/>
+      <w:bookmarkStart w:id="48" w:name="_Toc510548956"/>
+      <w:bookmarkStart w:id="49" w:name="_Toc528220062"/>
       <w:r>
         <w:t>Deferred evaluation</w:t>
       </w:r>
+      <w:bookmarkEnd w:id="48"/>
       <w:bookmarkEnd w:id="49"/>
-      <w:bookmarkEnd w:id="50"/>
     </w:p>
     <w:p>
       <w:pPr>
@@ -25109,12 +25107,12 @@
         <w:pStyle w:val="Overskrift2"/>
         <w:ind w:left="0"/>
       </w:pPr>
-      <w:bookmarkStart w:id="51" w:name="_Toc528220063"/>
+      <w:bookmarkStart w:id="50" w:name="_Toc528220063"/>
       <w:r>
         <w:lastRenderedPageBreak/>
         <w:t>The Fluent syntax</w:t>
       </w:r>
-      <w:bookmarkEnd w:id="51"/>
+      <w:bookmarkEnd w:id="50"/>
     </w:p>
     <w:p>
       <w:pPr>
@@ -29127,12 +29125,12 @@
         <w:pStyle w:val="Overskrift1"/>
         <w:ind w:left="0"/>
       </w:pPr>
-      <w:bookmarkStart w:id="52" w:name="_Toc528220064"/>
+      <w:bookmarkStart w:id="51" w:name="_Toc528220064"/>
       <w:r>
         <w:lastRenderedPageBreak/>
         <w:t>Exercises</w:t>
       </w:r>
-      <w:bookmarkEnd w:id="52"/>
+      <w:bookmarkEnd w:id="51"/>
     </w:p>
     <w:p>
       <w:pPr>
@@ -29219,16 +29217,16 @@
                 <w:lang w:eastAsia="da-DK"/>
               </w:rPr>
             </w:pPr>
-            <w:bookmarkStart w:id="53" w:name="_Toc510676417"/>
-            <w:bookmarkStart w:id="54" w:name="_Toc528220065"/>
+            <w:bookmarkStart w:id="52" w:name="_Toc510676417"/>
+            <w:bookmarkStart w:id="53" w:name="_Toc528220065"/>
             <w:r>
               <w:rPr>
                 <w:lang w:eastAsia="da-DK"/>
               </w:rPr>
               <w:t>PRO.3.1</w:t>
             </w:r>
+            <w:bookmarkEnd w:id="52"/>
             <w:bookmarkEnd w:id="53"/>
-            <w:bookmarkEnd w:id="54"/>
           </w:p>
           <w:p>
             <w:pPr>
@@ -30054,16 +30052,16 @@
                 <w:lang w:eastAsia="da-DK"/>
               </w:rPr>
             </w:pPr>
-            <w:bookmarkStart w:id="55" w:name="_Toc510676418"/>
-            <w:bookmarkStart w:id="56" w:name="_Toc528220066"/>
+            <w:bookmarkStart w:id="54" w:name="_Toc510676418"/>
+            <w:bookmarkStart w:id="55" w:name="_Toc528220066"/>
             <w:r>
               <w:rPr>
                 <w:lang w:eastAsia="da-DK"/>
               </w:rPr>
               <w:t>PRO.3.2</w:t>
             </w:r>
+            <w:bookmarkEnd w:id="54"/>
             <w:bookmarkEnd w:id="55"/>
-            <w:bookmarkEnd w:id="56"/>
           </w:p>
           <w:p>
             <w:pPr>
@@ -30977,16 +30975,16 @@
                 <w:lang w:eastAsia="da-DK"/>
               </w:rPr>
             </w:pPr>
-            <w:bookmarkStart w:id="57" w:name="_Toc510676419"/>
-            <w:bookmarkStart w:id="58" w:name="_Toc528220067"/>
+            <w:bookmarkStart w:id="56" w:name="_Toc510676419"/>
+            <w:bookmarkStart w:id="57" w:name="_Toc528220067"/>
             <w:r>
               <w:rPr>
                 <w:lang w:eastAsia="da-DK"/>
               </w:rPr>
               <w:t>PRO.3.3</w:t>
             </w:r>
+            <w:bookmarkEnd w:id="56"/>
             <w:bookmarkEnd w:id="57"/>
-            <w:bookmarkEnd w:id="58"/>
           </w:p>
           <w:p>
             <w:pPr>
@@ -32227,16 +32225,16 @@
                 <w:lang w:eastAsia="da-DK"/>
               </w:rPr>
             </w:pPr>
-            <w:bookmarkStart w:id="59" w:name="_Toc510676420"/>
-            <w:bookmarkStart w:id="60" w:name="_Toc528220068"/>
+            <w:bookmarkStart w:id="58" w:name="_Toc510676420"/>
+            <w:bookmarkStart w:id="59" w:name="_Toc528220068"/>
             <w:r>
               <w:rPr>
                 <w:lang w:eastAsia="da-DK"/>
               </w:rPr>
               <w:t>PRO.3.4</w:t>
             </w:r>
+            <w:bookmarkEnd w:id="58"/>
             <w:bookmarkEnd w:id="59"/>
-            <w:bookmarkEnd w:id="60"/>
           </w:p>
           <w:p>
             <w:pPr>
@@ -32769,8 +32767,8 @@
                 <w:lang w:eastAsia="da-DK"/>
               </w:rPr>
             </w:pPr>
-            <w:bookmarkStart w:id="61" w:name="OLE_LINK3"/>
-            <w:bookmarkStart w:id="62" w:name="OLE_LINK4"/>
+            <w:bookmarkStart w:id="60" w:name="OLE_LINK3"/>
+            <w:bookmarkStart w:id="61" w:name="OLE_LINK4"/>
             <w:r>
               <w:rPr>
                 <w:rFonts w:ascii="Calibri" w:eastAsia="Times New Roman" w:hAnsi="Calibri" w:cs="Times New Roman"/>
@@ -32782,8 +32780,8 @@
               <w:t>The names of all drinks.</w:t>
             </w:r>
           </w:p>
+          <w:bookmarkEnd w:id="60"/>
           <w:bookmarkEnd w:id="61"/>
-          <w:bookmarkEnd w:id="62"/>
           <w:p>
             <w:pPr>
               <w:widowControl/>
@@ -32835,8 +32833,8 @@
               </w:rPr>
               <w:t xml:space="preserve">The </w:t>
             </w:r>
-            <w:bookmarkStart w:id="63" w:name="OLE_LINK7"/>
-            <w:bookmarkStart w:id="64" w:name="OLE_LINK8"/>
+            <w:bookmarkStart w:id="62" w:name="OLE_LINK7"/>
+            <w:bookmarkStart w:id="63" w:name="OLE_LINK8"/>
             <w:r>
               <w:rPr>
                 <w:rFonts w:ascii="Calibri" w:eastAsia="Times New Roman" w:hAnsi="Calibri" w:cs="Times New Roman"/>
@@ -32847,8 +32845,8 @@
               </w:rPr>
               <w:t>name, alcohol part and alcohol amount for all drinks with alcohol</w:t>
             </w:r>
+            <w:bookmarkEnd w:id="62"/>
             <w:bookmarkEnd w:id="63"/>
-            <w:bookmarkEnd w:id="64"/>
             <w:r>
               <w:rPr>
                 <w:rFonts w:ascii="Calibri" w:eastAsia="Times New Roman" w:hAnsi="Calibri" w:cs="Times New Roman"/>
@@ -32963,8 +32961,8 @@
               </w:rPr>
               <w:t xml:space="preserve">The </w:t>
             </w:r>
-            <w:bookmarkStart w:id="65" w:name="OLE_LINK9"/>
-            <w:bookmarkStart w:id="66" w:name="OLE_LINK10"/>
+            <w:bookmarkStart w:id="64" w:name="OLE_LINK9"/>
+            <w:bookmarkStart w:id="65" w:name="OLE_LINK10"/>
             <w:r>
               <w:rPr>
                 <w:rFonts w:ascii="Calibri" w:eastAsia="Times New Roman" w:hAnsi="Calibri" w:cs="Times New Roman"/>
@@ -32975,8 +32973,8 @@
               </w:rPr>
               <w:t xml:space="preserve">name and alcohol amount of each drink, grouped by name of alcohol part </w:t>
             </w:r>
+            <w:bookmarkEnd w:id="64"/>
             <w:bookmarkEnd w:id="65"/>
-            <w:bookmarkEnd w:id="66"/>
             <w:r>
               <w:rPr>
                 <w:rFonts w:ascii="Calibri" w:eastAsia="Times New Roman" w:hAnsi="Calibri" w:cs="Times New Roman"/>
@@ -33172,22 +33170,22 @@
                 <w:lang w:eastAsia="da-DK"/>
               </w:rPr>
             </w:pPr>
-            <w:bookmarkStart w:id="67" w:name="_Toc510676421"/>
-            <w:bookmarkStart w:id="68" w:name="_Toc528220069"/>
+            <w:bookmarkStart w:id="66" w:name="_Toc510676421"/>
+            <w:bookmarkStart w:id="67" w:name="_Toc528220069"/>
             <w:r>
               <w:rPr>
                 <w:lang w:eastAsia="da-DK"/>
               </w:rPr>
               <w:t>PRO.3.</w:t>
             </w:r>
+            <w:bookmarkEnd w:id="66"/>
+            <w:r>
+              <w:rPr>
+                <w:lang w:eastAsia="da-DK"/>
+              </w:rPr>
+              <w:t>5</w:t>
+            </w:r>
             <w:bookmarkEnd w:id="67"/>
-            <w:r>
-              <w:rPr>
-                <w:lang w:eastAsia="da-DK"/>
-              </w:rPr>
-              <w:t>5</w:t>
-            </w:r>
-            <w:bookmarkEnd w:id="68"/>
           </w:p>
           <w:p>
             <w:pPr>
@@ -34192,22 +34190,22 @@
                 <w:lang w:eastAsia="da-DK"/>
               </w:rPr>
             </w:pPr>
-            <w:bookmarkStart w:id="69" w:name="_Toc510676422"/>
-            <w:bookmarkStart w:id="70" w:name="_Toc528220070"/>
+            <w:bookmarkStart w:id="68" w:name="_Toc510676422"/>
+            <w:bookmarkStart w:id="69" w:name="_Toc528220070"/>
             <w:r>
               <w:rPr>
                 <w:lang w:eastAsia="da-DK"/>
               </w:rPr>
               <w:t>PRO.3.</w:t>
             </w:r>
+            <w:bookmarkEnd w:id="68"/>
+            <w:r>
+              <w:rPr>
+                <w:lang w:eastAsia="da-DK"/>
+              </w:rPr>
+              <w:t>6</w:t>
+            </w:r>
             <w:bookmarkEnd w:id="69"/>
-            <w:r>
-              <w:rPr>
-                <w:lang w:eastAsia="da-DK"/>
-              </w:rPr>
-              <w:t>6</w:t>
-            </w:r>
-            <w:bookmarkEnd w:id="70"/>
           </w:p>
           <w:p>
             <w:pPr>
@@ -34911,8 +34909,8 @@
                 <w:lang w:eastAsia="da-DK"/>
               </w:rPr>
             </w:pPr>
-            <w:bookmarkStart w:id="71" w:name="_Toc510676423"/>
-            <w:bookmarkStart w:id="72" w:name="_Toc528220071"/>
+            <w:bookmarkStart w:id="70" w:name="_Toc510676423"/>
+            <w:bookmarkStart w:id="71" w:name="_Toc528220071"/>
             <w:r>
               <w:rPr>
                 <w:lang w:eastAsia="da-DK"/>
@@ -34925,8 +34923,8 @@
               </w:rPr>
               <w:t>7</w:t>
             </w:r>
+            <w:bookmarkEnd w:id="70"/>
             <w:bookmarkEnd w:id="71"/>
-            <w:bookmarkEnd w:id="72"/>
           </w:p>
           <w:p>
             <w:pPr>
@@ -35928,14 +35926,14 @@
                 <w:lang w:eastAsia="da-DK"/>
               </w:rPr>
             </w:pPr>
-            <w:bookmarkStart w:id="73" w:name="_Toc528220072"/>
+            <w:bookmarkStart w:id="72" w:name="_Toc528220072"/>
             <w:r>
               <w:rPr>
                 <w:lang w:eastAsia="da-DK"/>
               </w:rPr>
               <w:t>PRO.3.8</w:t>
             </w:r>
-            <w:bookmarkEnd w:id="73"/>
+            <w:bookmarkEnd w:id="72"/>
           </w:p>
           <w:p>
             <w:pPr>
@@ -36762,14 +36760,14 @@
                 <w:lang w:eastAsia="da-DK"/>
               </w:rPr>
             </w:pPr>
-            <w:bookmarkStart w:id="74" w:name="_Toc528220073"/>
+            <w:bookmarkStart w:id="73" w:name="_Toc528220073"/>
             <w:r>
               <w:rPr>
                 <w:lang w:eastAsia="da-DK"/>
               </w:rPr>
               <w:t>PRO.3.9</w:t>
             </w:r>
-            <w:bookmarkEnd w:id="74"/>
+            <w:bookmarkEnd w:id="73"/>
           </w:p>
           <w:p>
             <w:pPr>
@@ -37744,7 +37742,27 @@
                 <w:szCs w:val="24"/>
                 <w:lang w:eastAsia="da-DK"/>
               </w:rPr>
-              <w:t xml:space="preserve">Total number of orders </w:t>
+              <w:t>Total number of orders</w:t>
+            </w:r>
+            <w:r>
+              <w:rPr>
+                <w:rFonts w:ascii="Calibri" w:eastAsia="Times New Roman" w:hAnsi="Calibri" w:cs="Times New Roman"/>
+                <w:color w:val="00000A"/>
+                <w:sz w:val="24"/>
+                <w:szCs w:val="24"/>
+                <w:lang w:eastAsia="da-DK"/>
+              </w:rPr>
+              <w:t>.</w:t>
+            </w:r>
+            <w:r>
+              <w:rPr>
+                <w:rFonts w:ascii="Calibri" w:eastAsia="Times New Roman" w:hAnsi="Calibri" w:cs="Times New Roman"/>
+                <w:color w:val="00000A"/>
+                <w:sz w:val="24"/>
+                <w:szCs w:val="24"/>
+                <w:lang w:eastAsia="da-DK"/>
+              </w:rPr>
+              <w:t xml:space="preserve"> </w:t>
             </w:r>
           </w:p>
           <w:p>
@@ -37773,6 +37791,16 @@
               </w:rPr>
               <w:t>Total number of order lines</w:t>
             </w:r>
+            <w:r>
+              <w:rPr>
+                <w:rFonts w:ascii="Calibri" w:eastAsia="Times New Roman" w:hAnsi="Calibri" w:cs="Times New Roman"/>
+                <w:color w:val="00000A"/>
+                <w:sz w:val="24"/>
+                <w:szCs w:val="24"/>
+                <w:lang w:eastAsia="da-DK"/>
+              </w:rPr>
+              <w:t>.</w:t>
+            </w:r>
           </w:p>
           <w:p>
             <w:pPr>
@@ -37808,7 +37836,81 @@
                 <w:szCs w:val="24"/>
                 <w:lang w:eastAsia="da-DK"/>
               </w:rPr>
-              <w:t xml:space="preserve"> (difficult!)</w:t>
+              <w:t>, i.e. the sum of the price for all orders</w:t>
+            </w:r>
+            <w:bookmarkStart w:id="74" w:name="_GoBack"/>
+            <w:bookmarkEnd w:id="74"/>
+            <w:r>
+              <w:rPr>
+                <w:rFonts w:ascii="Calibri" w:eastAsia="Times New Roman" w:hAnsi="Calibri" w:cs="Times New Roman"/>
+                <w:color w:val="00000A"/>
+                <w:sz w:val="24"/>
+                <w:szCs w:val="24"/>
+                <w:lang w:eastAsia="da-DK"/>
+              </w:rPr>
+              <w:t xml:space="preserve"> (</w:t>
+            </w:r>
+            <w:r>
+              <w:rPr>
+                <w:rFonts w:ascii="Calibri" w:eastAsia="Times New Roman" w:hAnsi="Calibri" w:cs="Times New Roman"/>
+                <w:color w:val="00000A"/>
+                <w:sz w:val="24"/>
+                <w:szCs w:val="24"/>
+                <w:lang w:eastAsia="da-DK"/>
+              </w:rPr>
+              <w:t xml:space="preserve">a bit more difficult than </w:t>
+            </w:r>
+            <w:r>
+              <w:rPr>
+                <w:rFonts w:ascii="Calibri" w:eastAsia="Times New Roman" w:hAnsi="Calibri" w:cs="Times New Roman"/>
+                <w:b/>
+                <w:color w:val="00000A"/>
+                <w:sz w:val="24"/>
+                <w:szCs w:val="24"/>
+                <w:lang w:eastAsia="da-DK"/>
+              </w:rPr>
+              <w:t>a</w:t>
+            </w:r>
+            <w:r>
+              <w:rPr>
+                <w:rFonts w:ascii="Calibri" w:eastAsia="Times New Roman" w:hAnsi="Calibri" w:cs="Times New Roman"/>
+                <w:color w:val="00000A"/>
+                <w:sz w:val="24"/>
+                <w:szCs w:val="24"/>
+                <w:lang w:eastAsia="da-DK"/>
+              </w:rPr>
+              <w:t xml:space="preserve"> and </w:t>
+            </w:r>
+            <w:r>
+              <w:rPr>
+                <w:rFonts w:ascii="Calibri" w:eastAsia="Times New Roman" w:hAnsi="Calibri" w:cs="Times New Roman"/>
+                <w:b/>
+                <w:color w:val="00000A"/>
+                <w:sz w:val="24"/>
+                <w:szCs w:val="24"/>
+                <w:lang w:eastAsia="da-DK"/>
+              </w:rPr>
+              <w:t>b</w:t>
+            </w:r>
+            <w:r>
+              <w:rPr>
+                <w:rFonts w:ascii="Calibri" w:eastAsia="Times New Roman" w:hAnsi="Calibri" w:cs="Times New Roman"/>
+                <w:color w:val="00000A"/>
+                <w:sz w:val="24"/>
+                <w:szCs w:val="24"/>
+                <w:lang w:eastAsia="da-DK"/>
+              </w:rPr>
+              <w:t>)</w:t>
+            </w:r>
+            <w:r>
+              <w:rPr>
+                <w:rFonts w:ascii="Calibri" w:eastAsia="Times New Roman" w:hAnsi="Calibri" w:cs="Times New Roman"/>
+                <w:color w:val="00000A"/>
+                <w:sz w:val="24"/>
+                <w:szCs w:val="24"/>
+                <w:lang w:eastAsia="da-DK"/>
+              </w:rPr>
+              <w:t>.</w:t>
             </w:r>
           </w:p>
           <w:p>
@@ -37835,7 +37937,48 @@
                 <w:szCs w:val="24"/>
                 <w:lang w:eastAsia="da-DK"/>
               </w:rPr>
-              <w:t>For each product: the description of the product, and the total number ordered of this product.</w:t>
+              <w:t>For each product: the description of the product, and the total number ordered of this product</w:t>
+            </w:r>
+            <w:r>
+              <w:rPr>
+                <w:rFonts w:ascii="Calibri" w:eastAsia="Times New Roman" w:hAnsi="Calibri" w:cs="Times New Roman"/>
+                <w:color w:val="00000A"/>
+                <w:sz w:val="24"/>
+                <w:szCs w:val="24"/>
+                <w:lang w:eastAsia="da-DK"/>
+              </w:rPr>
+              <w:t xml:space="preserve"> (a bit more difficult than </w:t>
+            </w:r>
+            <w:r>
+              <w:rPr>
+                <w:rFonts w:ascii="Calibri" w:eastAsia="Times New Roman" w:hAnsi="Calibri" w:cs="Times New Roman"/>
+                <w:b/>
+                <w:color w:val="00000A"/>
+                <w:sz w:val="24"/>
+                <w:szCs w:val="24"/>
+                <w:lang w:eastAsia="da-DK"/>
+              </w:rPr>
+              <w:t>c</w:t>
+            </w:r>
+            <w:r>
+              <w:rPr>
+                <w:rFonts w:ascii="Calibri" w:eastAsia="Times New Roman" w:hAnsi="Calibri" w:cs="Times New Roman"/>
+                <w:color w:val="00000A"/>
+                <w:sz w:val="24"/>
+                <w:szCs w:val="24"/>
+                <w:lang w:eastAsia="da-DK"/>
+              </w:rPr>
+              <w:t>))</w:t>
+            </w:r>
+            <w:r>
+              <w:rPr>
+                <w:rFonts w:ascii="Calibri" w:eastAsia="Times New Roman" w:hAnsi="Calibri" w:cs="Times New Roman"/>
+                <w:color w:val="00000A"/>
+                <w:sz w:val="24"/>
+                <w:szCs w:val="24"/>
+                <w:lang w:eastAsia="da-DK"/>
+              </w:rPr>
+              <w:t>.</w:t>
             </w:r>
           </w:p>
           <w:p>
@@ -38593,7 +38736,7 @@
             <w:noProof/>
             <w:lang w:val="da-DK"/>
           </w:rPr>
-          <w:t>2</w:t>
+          <w:t>39</w:t>
         </w:r>
         <w:r>
           <w:fldChar w:fldCharType="end"/>
@@ -42829,7 +42972,7 @@
 </file>
 
 <file path=customXml/itemProps2.xml><?xml version="1.0" encoding="utf-8"?>
-<ds:datastoreItem xmlns:ds="http://schemas.openxmlformats.org/officeDocument/2006/customXml" ds:itemID="{DF1D44D1-57D6-46BE-B2F5-EF0E27B0DCA7}">
+<ds:datastoreItem xmlns:ds="http://schemas.openxmlformats.org/officeDocument/2006/customXml" ds:itemID="{002774B2-4FA7-46AC-8AB6-77B713A4AADC}">
   <ds:schemaRefs>
     <ds:schemaRef ds:uri="http://schemas.openxmlformats.org/officeDocument/2006/bibliography"/>
   </ds:schemaRefs>

</xml_diff>